<commit_message>
Faltan bastantes cosas guays
</commit_message>
<xml_diff>
--- a/Analizador Semántico.docx
+++ b/Analizador Semántico.docx
@@ -59,7 +59,25 @@
           <w:color w:val="000000"/>
           <w:lang w:eastAsia="es-ES"/>
         </w:rPr>
-        <w:t xml:space="preserve"> → PROGRAMA id ; &lt;</w:t>
+        <w:t xml:space="preserve"> → PROGRAMA </w:t>
+      </w:r>
+      <w:proofErr w:type="gramStart"/>
+      <w:r>
+        <w:rPr>
+          <w:rFonts w:ascii="Calibri" w:eastAsia="Times New Roman" w:hAnsi="Calibri" w:cs="Calibri"/>
+          <w:color w:val="000000"/>
+          <w:lang w:eastAsia="es-ES"/>
+        </w:rPr>
+        <w:t>id ;</w:t>
+      </w:r>
+      <w:proofErr w:type="gramEnd"/>
+      <w:r>
+        <w:rPr>
+          <w:rFonts w:ascii="Calibri" w:eastAsia="Times New Roman" w:hAnsi="Calibri" w:cs="Calibri"/>
+          <w:color w:val="000000"/>
+          <w:lang w:eastAsia="es-ES"/>
+        </w:rPr>
+        <w:t xml:space="preserve"> &lt;</w:t>
       </w:r>
       <w:proofErr w:type="spellStart"/>
       <w:r>
@@ -168,13 +186,23 @@
         <w:t>ista_id</w:t>
       </w:r>
       <w:proofErr w:type="spellEnd"/>
-      <w:r>
-        <w:rPr>
-          <w:rFonts w:ascii="Calibri" w:eastAsia="Times New Roman" w:hAnsi="Calibri" w:cs="Calibri"/>
-          <w:color w:val="000000"/>
-          <w:lang w:eastAsia="es-ES"/>
-        </w:rPr>
-        <w:t>&gt; : &lt;tipo&gt; ; &lt;</w:t>
+      <w:proofErr w:type="gramStart"/>
+      <w:r>
+        <w:rPr>
+          <w:rFonts w:ascii="Calibri" w:eastAsia="Times New Roman" w:hAnsi="Calibri" w:cs="Calibri"/>
+          <w:color w:val="000000"/>
+          <w:lang w:eastAsia="es-ES"/>
+        </w:rPr>
+        <w:t>&gt; :</w:t>
+      </w:r>
+      <w:proofErr w:type="gramEnd"/>
+      <w:r>
+        <w:rPr>
+          <w:rFonts w:ascii="Calibri" w:eastAsia="Times New Roman" w:hAnsi="Calibri" w:cs="Calibri"/>
+          <w:color w:val="000000"/>
+          <w:lang w:eastAsia="es-ES"/>
+        </w:rPr>
+        <w:t xml:space="preserve"> &lt;tipo&gt; ; &lt;</w:t>
       </w:r>
       <w:proofErr w:type="spellStart"/>
       <w:r>
@@ -402,13 +430,23 @@
         <w:t>lista_id</w:t>
       </w:r>
       <w:proofErr w:type="spellEnd"/>
-      <w:r>
-        <w:rPr>
-          <w:rFonts w:ascii="Calibri" w:eastAsia="Times New Roman" w:hAnsi="Calibri" w:cs="Calibri"/>
-          <w:color w:val="000000"/>
-          <w:lang w:eastAsia="es-ES"/>
-        </w:rPr>
-        <w:t>&gt; : &lt;tipo&gt; ; &lt;</w:t>
+      <w:proofErr w:type="gramStart"/>
+      <w:r>
+        <w:rPr>
+          <w:rFonts w:ascii="Calibri" w:eastAsia="Times New Roman" w:hAnsi="Calibri" w:cs="Calibri"/>
+          <w:color w:val="000000"/>
+          <w:lang w:eastAsia="es-ES"/>
+        </w:rPr>
+        <w:t>&gt; :</w:t>
+      </w:r>
+      <w:proofErr w:type="gramEnd"/>
+      <w:r>
+        <w:rPr>
+          <w:rFonts w:ascii="Calibri" w:eastAsia="Times New Roman" w:hAnsi="Calibri" w:cs="Calibri"/>
+          <w:color w:val="000000"/>
+          <w:lang w:eastAsia="es-ES"/>
+        </w:rPr>
+        <w:t xml:space="preserve"> &lt;tipo&gt; ; &lt;</w:t>
       </w:r>
       <w:proofErr w:type="spellStart"/>
       <w:r>
@@ -754,7 +792,25 @@
           <w:color w:val="000000"/>
           <w:lang w:eastAsia="es-ES"/>
         </w:rPr>
-        <w:t xml:space="preserve"> →  , &lt;</w:t>
+        <w:t xml:space="preserve"> </w:t>
+      </w:r>
+      <w:proofErr w:type="gramStart"/>
+      <w:r>
+        <w:rPr>
+          <w:rFonts w:ascii="Calibri" w:eastAsia="Times New Roman" w:hAnsi="Calibri" w:cs="Calibri"/>
+          <w:color w:val="000000"/>
+          <w:lang w:eastAsia="es-ES"/>
+        </w:rPr>
+        <w:t>→  ,</w:t>
+      </w:r>
+      <w:proofErr w:type="gramEnd"/>
+      <w:r>
+        <w:rPr>
+          <w:rFonts w:ascii="Calibri" w:eastAsia="Times New Roman" w:hAnsi="Calibri" w:cs="Calibri"/>
+          <w:color w:val="000000"/>
+          <w:lang w:eastAsia="es-ES"/>
+        </w:rPr>
+        <w:t xml:space="preserve"> &lt;</w:t>
       </w:r>
       <w:proofErr w:type="spellStart"/>
       <w:r>
@@ -1635,7 +1691,25 @@
           <w:color w:val="000000"/>
           <w:lang w:eastAsia="es-ES"/>
         </w:rPr>
-        <w:t xml:space="preserve"> → &lt;instrucción&gt; ; &lt;</w:t>
+        <w:t xml:space="preserve"> → &lt;instrucción</w:t>
+      </w:r>
+      <w:proofErr w:type="gramStart"/>
+      <w:r>
+        <w:rPr>
+          <w:rFonts w:ascii="Calibri" w:eastAsia="Times New Roman" w:hAnsi="Calibri" w:cs="Calibri"/>
+          <w:color w:val="000000"/>
+          <w:lang w:eastAsia="es-ES"/>
+        </w:rPr>
+        <w:t>&gt; ;</w:t>
+      </w:r>
+      <w:proofErr w:type="gramEnd"/>
+      <w:r>
+        <w:rPr>
+          <w:rFonts w:ascii="Calibri" w:eastAsia="Times New Roman" w:hAnsi="Calibri" w:cs="Calibri"/>
+          <w:color w:val="000000"/>
+          <w:lang w:eastAsia="es-ES"/>
+        </w:rPr>
+        <w:t xml:space="preserve"> &lt;</w:t>
       </w:r>
       <w:proofErr w:type="spellStart"/>
       <w:r>
@@ -2126,7 +2200,25 @@
           <w:color w:val="000000"/>
           <w:lang w:eastAsia="es-ES"/>
         </w:rPr>
-        <w:t xml:space="preserve"> →  SI </w:t>
+        <w:t xml:space="preserve"> </w:t>
+      </w:r>
+      <w:proofErr w:type="gramStart"/>
+      <w:r>
+        <w:rPr>
+          <w:rFonts w:ascii="Calibri" w:eastAsia="Times New Roman" w:hAnsi="Calibri" w:cs="Calibri"/>
+          <w:color w:val="000000"/>
+          <w:lang w:eastAsia="es-ES"/>
+        </w:rPr>
+        <w:t>→  SI</w:t>
+      </w:r>
+      <w:proofErr w:type="gramEnd"/>
+      <w:r>
+        <w:rPr>
+          <w:rFonts w:ascii="Calibri" w:eastAsia="Times New Roman" w:hAnsi="Calibri" w:cs="Calibri"/>
+          <w:color w:val="000000"/>
+          <w:lang w:eastAsia="es-ES"/>
+        </w:rPr>
+        <w:t xml:space="preserve"> </w:t>
       </w:r>
       <w:r>
         <w:rPr>
@@ -2201,7 +2293,25 @@
           <w:color w:val="000000"/>
           <w:lang w:eastAsia="es-ES"/>
         </w:rPr>
-        <w:t xml:space="preserve"> →  MIENTRAS &lt;expresión&gt; HACER &lt;instrucción&gt;</w:t>
+        <w:t xml:space="preserve"> </w:t>
+      </w:r>
+      <w:proofErr w:type="gramStart"/>
+      <w:r>
+        <w:rPr>
+          <w:rFonts w:ascii="Calibri" w:eastAsia="Times New Roman" w:hAnsi="Calibri" w:cs="Calibri"/>
+          <w:color w:val="000000"/>
+          <w:lang w:eastAsia="es-ES"/>
+        </w:rPr>
+        <w:t>→  MIENTRAS</w:t>
+      </w:r>
+      <w:proofErr w:type="gramEnd"/>
+      <w:r>
+        <w:rPr>
+          <w:rFonts w:ascii="Calibri" w:eastAsia="Times New Roman" w:hAnsi="Calibri" w:cs="Calibri"/>
+          <w:color w:val="000000"/>
+          <w:lang w:eastAsia="es-ES"/>
+        </w:rPr>
+        <w:t xml:space="preserve"> &lt;expresión&gt; HACER &lt;instrucción&gt;</w:t>
       </w:r>
       <w:r>
         <w:rPr>
@@ -2518,13 +2628,23 @@
         <w:t>simple</w:t>
       </w:r>
       <w:proofErr w:type="spellEnd"/>
-      <w:r>
-        <w:rPr>
-          <w:rFonts w:ascii="Calibri" w:eastAsia="Times New Roman" w:hAnsi="Calibri" w:cs="Calibri"/>
-          <w:color w:val="000000"/>
-          <w:lang w:eastAsia="es-ES"/>
-        </w:rPr>
-        <w:t xml:space="preserve">&gt; ] </w:t>
+      <w:proofErr w:type="gramStart"/>
+      <w:r>
+        <w:rPr>
+          <w:rFonts w:ascii="Calibri" w:eastAsia="Times New Roman" w:hAnsi="Calibri" w:cs="Calibri"/>
+          <w:color w:val="000000"/>
+          <w:lang w:eastAsia="es-ES"/>
+        </w:rPr>
+        <w:t>&gt; ]</w:t>
+      </w:r>
+      <w:proofErr w:type="gramEnd"/>
+      <w:r>
+        <w:rPr>
+          <w:rFonts w:ascii="Calibri" w:eastAsia="Times New Roman" w:hAnsi="Calibri" w:cs="Calibri"/>
+          <w:color w:val="000000"/>
+          <w:lang w:eastAsia="es-ES"/>
+        </w:rPr>
+        <w:t xml:space="preserve"> </w:t>
       </w:r>
       <w:proofErr w:type="spellStart"/>
       <w:r>
@@ -2835,6 +2955,7 @@
         <w:t>simple</w:t>
       </w:r>
       <w:proofErr w:type="spellEnd"/>
+      <w:proofErr w:type="gramStart"/>
       <w:r>
         <w:rPr>
           <w:rFonts w:ascii="Calibri" w:eastAsia="Times New Roman" w:hAnsi="Calibri" w:cs="Calibri"/>
@@ -2843,6 +2964,7 @@
         </w:rPr>
         <w:t>&gt; ]</w:t>
       </w:r>
+      <w:proofErr w:type="gramEnd"/>
       <w:r>
         <w:rPr>
           <w:rFonts w:ascii="Calibri" w:eastAsia="Times New Roman" w:hAnsi="Calibri" w:cs="Calibri"/>
@@ -3057,7 +3179,25 @@
           <w:color w:val="000000"/>
           <w:lang w:eastAsia="es-ES"/>
         </w:rPr>
-        <w:t xml:space="preserve"> → LEE ( id )</w:t>
+        <w:t xml:space="preserve"> → LEE </w:t>
+      </w:r>
+      <w:proofErr w:type="gramStart"/>
+      <w:r>
+        <w:rPr>
+          <w:rFonts w:ascii="Calibri" w:eastAsia="Times New Roman" w:hAnsi="Calibri" w:cs="Calibri"/>
+          <w:color w:val="000000"/>
+          <w:lang w:eastAsia="es-ES"/>
+        </w:rPr>
+        <w:t>( id</w:t>
+      </w:r>
+      <w:proofErr w:type="gramEnd"/>
+      <w:r>
+        <w:rPr>
+          <w:rFonts w:ascii="Calibri" w:eastAsia="Times New Roman" w:hAnsi="Calibri" w:cs="Calibri"/>
+          <w:color w:val="000000"/>
+          <w:lang w:eastAsia="es-ES"/>
+        </w:rPr>
+        <w:t xml:space="preserve"> )</w:t>
       </w:r>
       <w:r>
         <w:rPr>
@@ -3178,9 +3318,19 @@
           <w:color w:val="000000"/>
           <w:lang w:eastAsia="es-ES"/>
         </w:rPr>
-        <w:t xml:space="preserve"> → ESCRIBE ( &lt;</w:t>
-      </w:r>
-      <w:proofErr w:type="spellStart"/>
+        <w:t xml:space="preserve"> → ESCRIBE </w:t>
+      </w:r>
+      <w:proofErr w:type="gramStart"/>
+      <w:r>
+        <w:rPr>
+          <w:rFonts w:ascii="Calibri" w:eastAsia="Times New Roman" w:hAnsi="Calibri" w:cs="Calibri"/>
+          <w:color w:val="000000"/>
+          <w:lang w:eastAsia="es-ES"/>
+        </w:rPr>
+        <w:t>( &lt;</w:t>
+      </w:r>
+      <w:proofErr w:type="spellStart"/>
+      <w:proofErr w:type="gramEnd"/>
       <w:r>
         <w:rPr>
           <w:rFonts w:ascii="Calibri" w:eastAsia="Times New Roman" w:hAnsi="Calibri" w:cs="Calibri"/>
@@ -4822,7 +4972,25 @@
           <w:color w:val="000000"/>
           <w:lang w:eastAsia="es-ES"/>
         </w:rPr>
-        <w:t xml:space="preserve"> → ( &lt;expresión&gt; )</w:t>
+        <w:t xml:space="preserve"> → </w:t>
+      </w:r>
+      <w:proofErr w:type="gramStart"/>
+      <w:r>
+        <w:rPr>
+          <w:rFonts w:ascii="Calibri" w:eastAsia="Times New Roman" w:hAnsi="Calibri" w:cs="Calibri"/>
+          <w:color w:val="000000"/>
+          <w:lang w:eastAsia="es-ES"/>
+        </w:rPr>
+        <w:t>( &lt;</w:t>
+      </w:r>
+      <w:proofErr w:type="gramEnd"/>
+      <w:r>
+        <w:rPr>
+          <w:rFonts w:ascii="Calibri" w:eastAsia="Times New Roman" w:hAnsi="Calibri" w:cs="Calibri"/>
+          <w:color w:val="000000"/>
+          <w:lang w:eastAsia="es-ES"/>
+        </w:rPr>
+        <w:t>expresión&gt; )</w:t>
       </w:r>
       <w:r>
         <w:rPr>
@@ -5379,6 +5547,7 @@
         <w:t>(</w:t>
       </w:r>
       <w:proofErr w:type="spellStart"/>
+      <w:proofErr w:type="gramStart"/>
       <w:r>
         <w:rPr>
           <w:rFonts w:ascii="Calibri" w:eastAsia="Times New Roman" w:hAnsi="Calibri" w:cs="Calibri"/>
@@ -5390,6 +5559,7 @@
         <w:t>id.lexema</w:t>
       </w:r>
       <w:proofErr w:type="spellEnd"/>
+      <w:proofErr w:type="gramEnd"/>
       <w:r>
         <w:rPr>
           <w:rFonts w:ascii="Calibri" w:eastAsia="Times New Roman" w:hAnsi="Calibri" w:cs="Calibri"/>
@@ -5729,6 +5899,7 @@
         <w:t>(</w:t>
       </w:r>
       <w:proofErr w:type="spellStart"/>
+      <w:proofErr w:type="gramStart"/>
       <w:r>
         <w:rPr>
           <w:rFonts w:ascii="Calibri" w:eastAsia="Times New Roman" w:hAnsi="Calibri" w:cs="Calibri"/>
@@ -5740,6 +5911,7 @@
         <w:t>token.linea</w:t>
       </w:r>
       <w:proofErr w:type="spellEnd"/>
+      <w:proofErr w:type="gramEnd"/>
       <w:r>
         <w:rPr>
           <w:rFonts w:ascii="Calibri" w:eastAsia="Times New Roman" w:hAnsi="Calibri" w:cs="Calibri"/>
@@ -5826,7 +5998,18 @@
           <w:color w:val="000000"/>
           <w:lang w:eastAsia="es-ES"/>
         </w:rPr>
-        <w:t xml:space="preserve"> = &lt;instrucciones&gt;.</w:t>
+        <w:t xml:space="preserve"> = &lt;instrucciones</w:t>
+      </w:r>
+      <w:proofErr w:type="gramStart"/>
+      <w:r>
+        <w:rPr>
+          <w:rFonts w:ascii="Calibri" w:eastAsia="Times New Roman" w:hAnsi="Calibri" w:cs="Calibri"/>
+          <w:i/>
+          <w:iCs/>
+          <w:color w:val="000000"/>
+          <w:lang w:eastAsia="es-ES"/>
+        </w:rPr>
+        <w:t>&gt;.</w:t>
       </w:r>
       <w:proofErr w:type="spellStart"/>
       <w:r>
@@ -5840,6 +6023,7 @@
         <w:t>arb</w:t>
       </w:r>
       <w:proofErr w:type="spellEnd"/>
+      <w:proofErr w:type="gramEnd"/>
       <w:r>
         <w:rPr>
           <w:rFonts w:ascii="Calibri" w:eastAsia="Times New Roman" w:hAnsi="Calibri" w:cs="Calibri"/>
@@ -7036,6 +7220,7 @@
         <w:t>resto_listaid</w:t>
       </w:r>
       <w:proofErr w:type="spellEnd"/>
+      <w:proofErr w:type="gramStart"/>
       <w:r>
         <w:rPr>
           <w:rFonts w:ascii="Calibri" w:eastAsia="Times New Roman" w:hAnsi="Calibri" w:cs="Calibri"/>
@@ -7058,6 +7243,7 @@
         <w:t>lh</w:t>
       </w:r>
       <w:proofErr w:type="spellEnd"/>
+      <w:proofErr w:type="gramEnd"/>
       <w:r>
         <w:rPr>
           <w:rFonts w:ascii="Calibri" w:eastAsia="Times New Roman" w:hAnsi="Calibri" w:cs="Calibri"/>
@@ -7264,7 +7450,25 @@
           <w:color w:val="000000"/>
           <w:lang w:eastAsia="es-ES"/>
         </w:rPr>
-        <w:t xml:space="preserve"> →  , &lt;</w:t>
+        <w:t xml:space="preserve"> </w:t>
+      </w:r>
+      <w:proofErr w:type="gramStart"/>
+      <w:r>
+        <w:rPr>
+          <w:rFonts w:ascii="Calibri" w:eastAsia="Times New Roman" w:hAnsi="Calibri" w:cs="Calibri"/>
+          <w:color w:val="000000"/>
+          <w:lang w:eastAsia="es-ES"/>
+        </w:rPr>
+        <w:t>→  ,</w:t>
+      </w:r>
+      <w:proofErr w:type="gramEnd"/>
+      <w:r>
+        <w:rPr>
+          <w:rFonts w:ascii="Calibri" w:eastAsia="Times New Roman" w:hAnsi="Calibri" w:cs="Calibri"/>
+          <w:color w:val="000000"/>
+          <w:lang w:eastAsia="es-ES"/>
+        </w:rPr>
+        <w:t xml:space="preserve"> &lt;</w:t>
       </w:r>
       <w:proofErr w:type="spellStart"/>
       <w:r>
@@ -7508,15 +7712,27 @@
         <w:t>resto_listaid</w:t>
       </w:r>
       <w:proofErr w:type="spellEnd"/>
-      <w:r>
-        <w:rPr>
-          <w:rFonts w:ascii="Calibri" w:eastAsia="Times New Roman" w:hAnsi="Calibri" w:cs="Calibri"/>
-          <w:i/>
-          <w:iCs/>
-          <w:color w:val="000000"/>
-          <w:lang w:eastAsia="es-ES"/>
-        </w:rPr>
-        <w:t>&gt;.lista = &lt;</w:t>
+      <w:proofErr w:type="gramStart"/>
+      <w:r>
+        <w:rPr>
+          <w:rFonts w:ascii="Calibri" w:eastAsia="Times New Roman" w:hAnsi="Calibri" w:cs="Calibri"/>
+          <w:i/>
+          <w:iCs/>
+          <w:color w:val="000000"/>
+          <w:lang w:eastAsia="es-ES"/>
+        </w:rPr>
+        <w:t>&gt;.lista</w:t>
+      </w:r>
+      <w:proofErr w:type="gramEnd"/>
+      <w:r>
+        <w:rPr>
+          <w:rFonts w:ascii="Calibri" w:eastAsia="Times New Roman" w:hAnsi="Calibri" w:cs="Calibri"/>
+          <w:i/>
+          <w:iCs/>
+          <w:color w:val="000000"/>
+          <w:lang w:eastAsia="es-ES"/>
+        </w:rPr>
+        <w:t xml:space="preserve"> = &lt;</w:t>
       </w:r>
       <w:proofErr w:type="spellStart"/>
       <w:r>
@@ -7791,6 +8007,7 @@
         <w:t xml:space="preserve">&gt;.t; &lt;Tipo&gt;.clase = “vector”; &lt;Tipo&gt;.longitud = </w:t>
       </w:r>
       <w:proofErr w:type="spellStart"/>
+      <w:proofErr w:type="gramStart"/>
       <w:r>
         <w:rPr>
           <w:rFonts w:ascii="Calibri" w:eastAsia="Times New Roman" w:hAnsi="Calibri" w:cs="Calibri"/>
@@ -7802,6 +8019,7 @@
         <w:t>num.valor</w:t>
       </w:r>
       <w:proofErr w:type="spellEnd"/>
+      <w:proofErr w:type="gramEnd"/>
       <w:r>
         <w:rPr>
           <w:rFonts w:ascii="Calibri" w:eastAsia="Times New Roman" w:hAnsi="Calibri" w:cs="Calibri"/>
@@ -8400,6 +8618,7 @@
         </w:rPr>
         <w:t>instrucciones</w:t>
       </w:r>
+      <w:proofErr w:type="gramStart"/>
       <w:r>
         <w:rPr>
           <w:rFonts w:ascii="Calibri" w:eastAsia="Times New Roman" w:hAnsi="Calibri" w:cs="Calibri"/>
@@ -8422,6 +8641,7 @@
         <w:t>arb</w:t>
       </w:r>
       <w:proofErr w:type="spellEnd"/>
+      <w:proofErr w:type="gramEnd"/>
       <w:r>
         <w:rPr>
           <w:rFonts w:ascii="Calibri" w:eastAsia="Times New Roman" w:hAnsi="Calibri" w:cs="Calibri"/>
@@ -8554,6 +8774,7 @@
         </w:rPr>
         <w:t>instrucciones</w:t>
       </w:r>
+      <w:proofErr w:type="gramStart"/>
       <w:r>
         <w:rPr>
           <w:rFonts w:ascii="Calibri" w:eastAsia="Times New Roman" w:hAnsi="Calibri" w:cs="Calibri"/>
@@ -8576,6 +8797,7 @@
         <w:t>arb</w:t>
       </w:r>
       <w:proofErr w:type="spellEnd"/>
+      <w:proofErr w:type="gramEnd"/>
       <w:r>
         <w:rPr>
           <w:rFonts w:ascii="Calibri" w:eastAsia="Times New Roman" w:hAnsi="Calibri" w:cs="Calibri"/>
@@ -8760,7 +8982,25 @@
           <w:color w:val="000000"/>
           <w:lang w:eastAsia="es-ES"/>
         </w:rPr>
-        <w:t xml:space="preserve"> → &lt;instrucción&gt; ; &lt;</w:t>
+        <w:t xml:space="preserve"> → &lt;instrucción</w:t>
+      </w:r>
+      <w:proofErr w:type="gramStart"/>
+      <w:r>
+        <w:rPr>
+          <w:rFonts w:ascii="Calibri" w:eastAsia="Times New Roman" w:hAnsi="Calibri" w:cs="Calibri"/>
+          <w:color w:val="000000"/>
+          <w:lang w:eastAsia="es-ES"/>
+        </w:rPr>
+        <w:t>&gt; ;</w:t>
+      </w:r>
+      <w:proofErr w:type="gramEnd"/>
+      <w:r>
+        <w:rPr>
+          <w:rFonts w:ascii="Calibri" w:eastAsia="Times New Roman" w:hAnsi="Calibri" w:cs="Calibri"/>
+          <w:color w:val="000000"/>
+          <w:lang w:eastAsia="es-ES"/>
+        </w:rPr>
+        <w:t xml:space="preserve"> &lt;</w:t>
       </w:r>
       <w:proofErr w:type="spellStart"/>
       <w:r>
@@ -8833,6 +9073,7 @@
         <w:t>lista_inst</w:t>
       </w:r>
       <w:proofErr w:type="spellEnd"/>
+      <w:proofErr w:type="gramStart"/>
       <w:r>
         <w:rPr>
           <w:rFonts w:ascii="Calibri" w:eastAsia="Times New Roman" w:hAnsi="Calibri" w:cs="Calibri"/>
@@ -8853,6 +9094,7 @@
         </w:rPr>
         <w:t>lista</w:t>
       </w:r>
+      <w:proofErr w:type="gramEnd"/>
       <w:r>
         <w:rPr>
           <w:rFonts w:ascii="Calibri" w:eastAsia="Times New Roman" w:hAnsi="Calibri" w:cs="Calibri"/>
@@ -8926,6 +9168,59 @@
           <w:lang w:eastAsia="es-ES"/>
         </w:rPr>
         <w:t>]</w:t>
+      </w:r>
+      <w:r>
+        <w:rPr>
+          <w:rFonts w:ascii="Calibri" w:eastAsia="Times New Roman" w:hAnsi="Calibri" w:cs="Calibri"/>
+          <w:i/>
+          <w:iCs/>
+          <w:color w:val="000000"/>
+          <w:lang w:eastAsia="es-ES"/>
+        </w:rPr>
+        <w:t xml:space="preserve"> + &lt;</w:t>
+      </w:r>
+      <w:proofErr w:type="spellStart"/>
+      <w:r>
+        <w:rPr>
+          <w:rFonts w:ascii="Calibri" w:eastAsia="Times New Roman" w:hAnsi="Calibri" w:cs="Calibri"/>
+          <w:i/>
+          <w:iCs/>
+          <w:color w:val="000000"/>
+          <w:lang w:eastAsia="es-ES"/>
+        </w:rPr>
+        <w:t>lista_inst</w:t>
+      </w:r>
+      <w:proofErr w:type="spellEnd"/>
+      <w:r>
+        <w:rPr>
+          <w:rFonts w:ascii="Calibri" w:eastAsia="Times New Roman" w:hAnsi="Calibri" w:cs="Calibri"/>
+          <w:i/>
+          <w:iCs/>
+          <w:color w:val="000000"/>
+          <w:lang w:eastAsia="es-ES"/>
+        </w:rPr>
+        <w:t>&gt;</w:t>
+      </w:r>
+      <w:r>
+        <w:rPr>
+          <w:rFonts w:ascii="Calibri" w:eastAsia="Times New Roman" w:hAnsi="Calibri" w:cs="Calibri"/>
+          <w:i/>
+          <w:iCs/>
+          <w:color w:val="000000"/>
+          <w:vertAlign w:val="subscript"/>
+          <w:lang w:eastAsia="es-ES"/>
+        </w:rPr>
+        <w:t>1</w:t>
+      </w:r>
+      <w:r>
+        <w:rPr>
+          <w:rFonts w:ascii="Calibri" w:eastAsia="Times New Roman" w:hAnsi="Calibri" w:cs="Calibri"/>
+          <w:i/>
+          <w:iCs/>
+          <w:color w:val="000000"/>
+          <w:lang w:eastAsia="es-ES"/>
+        </w:rPr>
+        <w:t>.lista</w:t>
       </w:r>
     </w:p>
     <w:p>
@@ -8997,6 +9292,7 @@
         <w:t>lista_inst</w:t>
       </w:r>
       <w:proofErr w:type="spellEnd"/>
+      <w:proofErr w:type="gramStart"/>
       <w:r>
         <w:rPr>
           <w:rFonts w:ascii="Calibri" w:eastAsia="Times New Roman" w:hAnsi="Calibri" w:cs="Calibri"/>
@@ -9015,7 +9311,18 @@
           <w:color w:val="000000"/>
           <w:lang w:eastAsia="es-ES"/>
         </w:rPr>
-        <w:t>lista = [&lt;instrucción&gt;.</w:t>
+        <w:t>lista</w:t>
+      </w:r>
+      <w:proofErr w:type="gramEnd"/>
+      <w:r>
+        <w:rPr>
+          <w:rFonts w:ascii="Calibri" w:eastAsia="Times New Roman" w:hAnsi="Calibri" w:cs="Calibri"/>
+          <w:i/>
+          <w:iCs/>
+          <w:color w:val="000000"/>
+          <w:lang w:eastAsia="es-ES"/>
+        </w:rPr>
+        <w:t xml:space="preserve"> = [&lt;instrucción&gt;.</w:t>
       </w:r>
       <w:proofErr w:type="spellStart"/>
       <w:r>
@@ -9058,18 +9365,39 @@
           <w:color w:val="000000"/>
           <w:lang w:eastAsia="es-ES"/>
         </w:rPr>
-        <w:t>lista_instr</w:t>
-      </w:r>
-      <w:proofErr w:type="spellEnd"/>
-      <w:r>
-        <w:rPr>
-          <w:rFonts w:ascii="Calibri" w:eastAsia="Times New Roman" w:hAnsi="Calibri" w:cs="Calibri"/>
-          <w:i/>
-          <w:iCs/>
-          <w:color w:val="000000"/>
-          <w:lang w:eastAsia="es-ES"/>
-        </w:rPr>
-        <w:t xml:space="preserve">&gt;.lista </w:t>
+        <w:t>lista_insr</w:t>
+      </w:r>
+      <w:proofErr w:type="spellEnd"/>
+      <w:r>
+        <w:rPr>
+          <w:rFonts w:ascii="Calibri" w:eastAsia="Times New Roman" w:hAnsi="Calibri" w:cs="Calibri"/>
+          <w:i/>
+          <w:iCs/>
+          <w:color w:val="000000"/>
+          <w:lang w:eastAsia="es-ES"/>
+        </w:rPr>
+        <w:t>&gt;</w:t>
+      </w:r>
+      <w:r>
+        <w:rPr>
+          <w:rFonts w:ascii="Calibri" w:eastAsia="Times New Roman" w:hAnsi="Calibri" w:cs="Calibri"/>
+          <w:i/>
+          <w:iCs/>
+          <w:color w:val="000000"/>
+          <w:vertAlign w:val="subscript"/>
+          <w:lang w:eastAsia="es-ES"/>
+        </w:rPr>
+        <w:t>1</w:t>
+      </w:r>
+      <w:r>
+        <w:rPr>
+          <w:rFonts w:ascii="Calibri" w:eastAsia="Times New Roman" w:hAnsi="Calibri" w:cs="Calibri"/>
+          <w:i/>
+          <w:iCs/>
+          <w:color w:val="000000"/>
+          <w:lang w:eastAsia="es-ES"/>
+        </w:rPr>
+        <w:t xml:space="preserve">.lista </w:t>
       </w:r>
       <w:r>
         <w:rPr>
@@ -9195,6 +9523,7 @@
         <w:t>lista_inst</w:t>
       </w:r>
       <w:proofErr w:type="spellEnd"/>
+      <w:proofErr w:type="gramStart"/>
       <w:r>
         <w:rPr>
           <w:rFonts w:ascii="Calibri" w:eastAsia="Times New Roman" w:hAnsi="Calibri" w:cs="Calibri"/>
@@ -9215,6 +9544,7 @@
         </w:rPr>
         <w:t>lista</w:t>
       </w:r>
+      <w:proofErr w:type="gramEnd"/>
       <w:r>
         <w:rPr>
           <w:rFonts w:ascii="Calibri" w:eastAsia="Times New Roman" w:hAnsi="Calibri" w:cs="Calibri"/>
@@ -9349,15 +9679,27 @@
         <w:t>lista_inst</w:t>
       </w:r>
       <w:proofErr w:type="spellEnd"/>
-      <w:r>
-        <w:rPr>
-          <w:rFonts w:ascii="Calibri" w:eastAsia="Times New Roman" w:hAnsi="Calibri" w:cs="Calibri"/>
-          <w:i/>
-          <w:iCs/>
-          <w:color w:val="000000"/>
-          <w:lang w:eastAsia="es-ES"/>
-        </w:rPr>
-        <w:t>&gt;.lista = [</w:t>
+      <w:proofErr w:type="gramStart"/>
+      <w:r>
+        <w:rPr>
+          <w:rFonts w:ascii="Calibri" w:eastAsia="Times New Roman" w:hAnsi="Calibri" w:cs="Calibri"/>
+          <w:i/>
+          <w:iCs/>
+          <w:color w:val="000000"/>
+          <w:lang w:eastAsia="es-ES"/>
+        </w:rPr>
+        <w:t>&gt;.lista</w:t>
+      </w:r>
+      <w:proofErr w:type="gramEnd"/>
+      <w:r>
+        <w:rPr>
+          <w:rFonts w:ascii="Calibri" w:eastAsia="Times New Roman" w:hAnsi="Calibri" w:cs="Calibri"/>
+          <w:i/>
+          <w:iCs/>
+          <w:color w:val="000000"/>
+          <w:lang w:eastAsia="es-ES"/>
+        </w:rPr>
+        <w:t xml:space="preserve"> = [</w:t>
       </w:r>
       <w:r>
         <w:rPr>
@@ -9532,6 +9874,7 @@
         </w:rPr>
         <w:t>instrucción</w:t>
       </w:r>
+      <w:proofErr w:type="gramStart"/>
       <w:r>
         <w:rPr>
           <w:rFonts w:ascii="Calibri" w:eastAsia="Times New Roman" w:hAnsi="Calibri" w:cs="Calibri"/>
@@ -9554,6 +9897,7 @@
         <w:t>arb</w:t>
       </w:r>
       <w:proofErr w:type="spellEnd"/>
+      <w:proofErr w:type="gramEnd"/>
       <w:r>
         <w:rPr>
           <w:rFonts w:ascii="Calibri" w:eastAsia="Times New Roman" w:hAnsi="Calibri" w:cs="Calibri"/>
@@ -9664,6 +10008,7 @@
         </w:rPr>
         <w:t>instrucción</w:t>
       </w:r>
+      <w:proofErr w:type="gramStart"/>
       <w:r>
         <w:rPr>
           <w:rFonts w:ascii="Calibri" w:eastAsia="Times New Roman" w:hAnsi="Calibri" w:cs="Calibri"/>
@@ -9686,6 +10031,7 @@
         <w:t>arb</w:t>
       </w:r>
       <w:proofErr w:type="spellEnd"/>
+      <w:proofErr w:type="gramEnd"/>
       <w:r>
         <w:rPr>
           <w:rFonts w:ascii="Calibri" w:eastAsia="Times New Roman" w:hAnsi="Calibri" w:cs="Calibri"/>
@@ -9696,6 +10042,28 @@
         </w:rPr>
         <w:t xml:space="preserve"> = </w:t>
       </w:r>
+      <w:proofErr w:type="spellStart"/>
+      <w:r>
+        <w:rPr>
+          <w:rFonts w:ascii="Calibri" w:eastAsia="Times New Roman" w:hAnsi="Calibri" w:cs="Calibri"/>
+          <w:i/>
+          <w:iCs/>
+          <w:color w:val="000000"/>
+          <w:lang w:eastAsia="es-ES"/>
+        </w:rPr>
+        <w:t>NodoCompuesta</w:t>
+      </w:r>
+      <w:proofErr w:type="spellEnd"/>
+      <w:r>
+        <w:rPr>
+          <w:rFonts w:ascii="Calibri" w:eastAsia="Times New Roman" w:hAnsi="Calibri" w:cs="Calibri"/>
+          <w:i/>
+          <w:iCs/>
+          <w:color w:val="000000"/>
+          <w:lang w:eastAsia="es-ES"/>
+        </w:rPr>
+        <w:t>(</w:t>
+      </w:r>
       <w:r>
         <w:rPr>
           <w:rFonts w:ascii="Calibri" w:eastAsia="Times New Roman" w:hAnsi="Calibri" w:cs="Calibri"/>
@@ -9728,18 +10096,38 @@
         </w:rPr>
         <w:t>&gt;.</w:t>
       </w:r>
-      <w:proofErr w:type="spellStart"/>
-      <w:r>
-        <w:rPr>
-          <w:rFonts w:ascii="Calibri" w:eastAsia="Times New Roman" w:hAnsi="Calibri" w:cs="Calibri"/>
-          <w:i/>
-          <w:iCs/>
-          <w:color w:val="000000"/>
-          <w:lang w:eastAsia="es-ES"/>
-        </w:rPr>
-        <w:t>arb</w:t>
-      </w:r>
-      <w:proofErr w:type="spellEnd"/>
+      <w:r>
+        <w:rPr>
+          <w:rFonts w:ascii="Calibri" w:eastAsia="Times New Roman" w:hAnsi="Calibri" w:cs="Calibri"/>
+          <w:i/>
+          <w:iCs/>
+          <w:color w:val="000000"/>
+          <w:lang w:eastAsia="es-ES"/>
+        </w:rPr>
+        <w:t xml:space="preserve">lista, </w:t>
+      </w:r>
+      <w:proofErr w:type="spellStart"/>
+      <w:r>
+        <w:rPr>
+          <w:rFonts w:ascii="Calibri" w:eastAsia="Times New Roman" w:hAnsi="Calibri" w:cs="Calibri"/>
+          <w:i/>
+          <w:iCs/>
+          <w:color w:val="000000"/>
+          <w:lang w:eastAsia="es-ES"/>
+        </w:rPr>
+        <w:t>token.linea</w:t>
+      </w:r>
+      <w:proofErr w:type="spellEnd"/>
+      <w:r>
+        <w:rPr>
+          <w:rFonts w:ascii="Calibri" w:eastAsia="Times New Roman" w:hAnsi="Calibri" w:cs="Calibri"/>
+          <w:i/>
+          <w:iCs/>
+          <w:color w:val="000000"/>
+          <w:lang w:eastAsia="es-ES"/>
+        </w:rPr>
+        <w:t>)</w:t>
+      </w:r>
       <w:r>
         <w:rPr>
           <w:rFonts w:ascii="Calibri" w:eastAsia="Times New Roman" w:hAnsi="Calibri" w:cs="Calibri"/>
@@ -9879,6 +10267,7 @@
         </w:rPr>
         <w:t>instrucción</w:t>
       </w:r>
+      <w:proofErr w:type="gramStart"/>
       <w:r>
         <w:rPr>
           <w:rFonts w:ascii="Calibri" w:eastAsia="Times New Roman" w:hAnsi="Calibri" w:cs="Calibri"/>
@@ -9901,6 +10290,7 @@
         <w:t>arb</w:t>
       </w:r>
       <w:proofErr w:type="spellEnd"/>
+      <w:proofErr w:type="gramEnd"/>
       <w:r>
         <w:rPr>
           <w:rFonts w:ascii="Calibri" w:eastAsia="Times New Roman" w:hAnsi="Calibri" w:cs="Calibri"/>
@@ -10011,6 +10401,7 @@
         </w:rPr>
         <w:t>instrucción</w:t>
       </w:r>
+      <w:proofErr w:type="gramStart"/>
       <w:r>
         <w:rPr>
           <w:rFonts w:ascii="Calibri" w:eastAsia="Times New Roman" w:hAnsi="Calibri" w:cs="Calibri"/>
@@ -10033,6 +10424,7 @@
         <w:t>arb</w:t>
       </w:r>
       <w:proofErr w:type="spellEnd"/>
+      <w:proofErr w:type="gramEnd"/>
       <w:r>
         <w:rPr>
           <w:rFonts w:ascii="Calibri" w:eastAsia="Times New Roman" w:hAnsi="Calibri" w:cs="Calibri"/>
@@ -10218,6 +10610,7 @@
         </w:rPr>
         <w:t>instrucción</w:t>
       </w:r>
+      <w:proofErr w:type="gramStart"/>
       <w:r>
         <w:rPr>
           <w:rFonts w:ascii="Calibri" w:eastAsia="Times New Roman" w:hAnsi="Calibri" w:cs="Calibri"/>
@@ -10240,6 +10633,7 @@
         <w:t>arb</w:t>
       </w:r>
       <w:proofErr w:type="spellEnd"/>
+      <w:proofErr w:type="gramEnd"/>
       <w:r>
         <w:rPr>
           <w:rFonts w:ascii="Calibri" w:eastAsia="Times New Roman" w:hAnsi="Calibri" w:cs="Calibri"/>
@@ -10352,6 +10746,7 @@
         </w:rPr>
         <w:t>instrucción</w:t>
       </w:r>
+      <w:proofErr w:type="gramStart"/>
       <w:r>
         <w:rPr>
           <w:rFonts w:ascii="Calibri" w:eastAsia="Times New Roman" w:hAnsi="Calibri" w:cs="Calibri"/>
@@ -10374,6 +10769,7 @@
         <w:t>arb</w:t>
       </w:r>
       <w:proofErr w:type="spellEnd"/>
+      <w:proofErr w:type="gramEnd"/>
       <w:r>
         <w:rPr>
           <w:rFonts w:ascii="Calibri" w:eastAsia="Times New Roman" w:hAnsi="Calibri" w:cs="Calibri"/>
@@ -10513,7 +10909,25 @@
           <w:color w:val="000000"/>
           <w:lang w:eastAsia="es-ES"/>
         </w:rPr>
-        <w:t xml:space="preserve"> →  SI </w:t>
+        <w:t xml:space="preserve"> </w:t>
+      </w:r>
+      <w:proofErr w:type="gramStart"/>
+      <w:r>
+        <w:rPr>
+          <w:rFonts w:ascii="Calibri" w:eastAsia="Times New Roman" w:hAnsi="Calibri" w:cs="Calibri"/>
+          <w:color w:val="000000"/>
+          <w:lang w:eastAsia="es-ES"/>
+        </w:rPr>
+        <w:t>→  SI</w:t>
+      </w:r>
+      <w:proofErr w:type="gramEnd"/>
+      <w:r>
+        <w:rPr>
+          <w:rFonts w:ascii="Calibri" w:eastAsia="Times New Roman" w:hAnsi="Calibri" w:cs="Calibri"/>
+          <w:color w:val="000000"/>
+          <w:lang w:eastAsia="es-ES"/>
+        </w:rPr>
+        <w:t xml:space="preserve"> </w:t>
       </w:r>
       <w:r>
         <w:rPr>
@@ -10609,6 +11023,7 @@
         </w:rPr>
         <w:t>instrucción</w:t>
       </w:r>
+      <w:proofErr w:type="gramStart"/>
       <w:r>
         <w:rPr>
           <w:rFonts w:ascii="Calibri" w:eastAsia="Times New Roman" w:hAnsi="Calibri" w:cs="Calibri"/>
@@ -10631,6 +11046,7 @@
         <w:t>arb</w:t>
       </w:r>
       <w:proofErr w:type="spellEnd"/>
+      <w:proofErr w:type="gramEnd"/>
       <w:r>
         <w:rPr>
           <w:rFonts w:ascii="Calibri" w:eastAsia="Times New Roman" w:hAnsi="Calibri" w:cs="Calibri"/>
@@ -10743,6 +11159,7 @@
         </w:rPr>
         <w:t>instrucción</w:t>
       </w:r>
+      <w:proofErr w:type="gramStart"/>
       <w:r>
         <w:rPr>
           <w:rFonts w:ascii="Calibri" w:eastAsia="Times New Roman" w:hAnsi="Calibri" w:cs="Calibri"/>
@@ -10765,6 +11182,7 @@
         <w:t>arb</w:t>
       </w:r>
       <w:proofErr w:type="spellEnd"/>
+      <w:proofErr w:type="gramEnd"/>
       <w:r>
         <w:rPr>
           <w:rFonts w:ascii="Calibri" w:eastAsia="Times New Roman" w:hAnsi="Calibri" w:cs="Calibri"/>
@@ -10958,7 +11376,25 @@
           <w:color w:val="000000"/>
           <w:lang w:eastAsia="es-ES"/>
         </w:rPr>
-        <w:t xml:space="preserve"> →  MIENTRAS &lt;expresión&gt; HACER &lt;instrucción&gt;</w:t>
+        <w:t xml:space="preserve"> </w:t>
+      </w:r>
+      <w:proofErr w:type="gramStart"/>
+      <w:r>
+        <w:rPr>
+          <w:rFonts w:ascii="Calibri" w:eastAsia="Times New Roman" w:hAnsi="Calibri" w:cs="Calibri"/>
+          <w:color w:val="000000"/>
+          <w:lang w:eastAsia="es-ES"/>
+        </w:rPr>
+        <w:t>→  MIENTRAS</w:t>
+      </w:r>
+      <w:proofErr w:type="gramEnd"/>
+      <w:r>
+        <w:rPr>
+          <w:rFonts w:ascii="Calibri" w:eastAsia="Times New Roman" w:hAnsi="Calibri" w:cs="Calibri"/>
+          <w:color w:val="000000"/>
+          <w:lang w:eastAsia="es-ES"/>
+        </w:rPr>
+        <w:t xml:space="preserve"> &lt;expresión&gt; HACER &lt;instrucción&gt;</w:t>
       </w:r>
       <w:r>
         <w:rPr>
@@ -11011,6 +11447,7 @@
         </w:rPr>
         <w:t>instrucción</w:t>
       </w:r>
+      <w:proofErr w:type="gramStart"/>
       <w:r>
         <w:rPr>
           <w:rFonts w:ascii="Calibri" w:eastAsia="Times New Roman" w:hAnsi="Calibri" w:cs="Calibri"/>
@@ -11033,6 +11470,7 @@
         <w:t>arb</w:t>
       </w:r>
       <w:proofErr w:type="spellEnd"/>
+      <w:proofErr w:type="gramEnd"/>
       <w:r>
         <w:rPr>
           <w:rFonts w:ascii="Calibri" w:eastAsia="Times New Roman" w:hAnsi="Calibri" w:cs="Calibri"/>
@@ -11143,7 +11581,18 @@
           <w:color w:val="000000"/>
           <w:lang w:eastAsia="es-ES"/>
         </w:rPr>
-        <w:t>&lt;instrucción&gt;.</w:t>
+        <w:t>&lt;instrucción</w:t>
+      </w:r>
+      <w:proofErr w:type="gramStart"/>
+      <w:r>
+        <w:rPr>
+          <w:rFonts w:ascii="Calibri" w:eastAsia="Times New Roman" w:hAnsi="Calibri" w:cs="Calibri"/>
+          <w:i/>
+          <w:iCs/>
+          <w:color w:val="000000"/>
+          <w:lang w:eastAsia="es-ES"/>
+        </w:rPr>
+        <w:t>&gt;.</w:t>
       </w:r>
       <w:proofErr w:type="spellStart"/>
       <w:r>
@@ -11157,6 +11606,7 @@
         <w:t>arb</w:t>
       </w:r>
       <w:proofErr w:type="spellEnd"/>
+      <w:proofErr w:type="gramEnd"/>
       <w:r>
         <w:rPr>
           <w:rFonts w:ascii="Calibri" w:eastAsia="Times New Roman" w:hAnsi="Calibri" w:cs="Calibri"/>
@@ -11499,6 +11949,7 @@
         <w:t>instr_simple</w:t>
       </w:r>
       <w:proofErr w:type="spellEnd"/>
+      <w:proofErr w:type="gramStart"/>
       <w:r>
         <w:rPr>
           <w:rFonts w:ascii="Calibri" w:eastAsia="Times New Roman" w:hAnsi="Calibri" w:cs="Calibri"/>
@@ -11521,6 +11972,7 @@
         <w:t>arb</w:t>
       </w:r>
       <w:proofErr w:type="spellEnd"/>
+      <w:proofErr w:type="gramEnd"/>
       <w:r>
         <w:rPr>
           <w:rFonts w:ascii="Calibri" w:eastAsia="Times New Roman" w:hAnsi="Calibri" w:cs="Calibri"/>
@@ -11643,6 +12095,7 @@
         <w:t>_simple</w:t>
       </w:r>
       <w:proofErr w:type="spellEnd"/>
+      <w:proofErr w:type="gramStart"/>
       <w:r>
         <w:rPr>
           <w:rFonts w:ascii="Calibri" w:eastAsia="Times New Roman" w:hAnsi="Calibri" w:cs="Calibri"/>
@@ -11665,6 +12118,7 @@
         <w:t>arb</w:t>
       </w:r>
       <w:proofErr w:type="spellEnd"/>
+      <w:proofErr w:type="gramEnd"/>
       <w:r>
         <w:rPr>
           <w:rFonts w:ascii="Calibri" w:eastAsia="Times New Roman" w:hAnsi="Calibri" w:cs="Calibri"/>
@@ -11675,38 +12129,26 @@
         </w:rPr>
         <w:t xml:space="preserve"> = </w:t>
       </w:r>
-      <w:proofErr w:type="spellStart"/>
-      <w:r>
-        <w:rPr>
-          <w:rFonts w:ascii="Calibri" w:eastAsia="Times New Roman" w:hAnsi="Calibri" w:cs="Calibri"/>
-          <w:i/>
-          <w:iCs/>
-          <w:color w:val="000000"/>
-          <w:lang w:eastAsia="es-ES"/>
-        </w:rPr>
-        <w:t>NodoSi</w:t>
-      </w:r>
-      <w:proofErr w:type="spellEnd"/>
-      <w:r>
-        <w:rPr>
-          <w:rFonts w:ascii="Calibri" w:eastAsia="Times New Roman" w:hAnsi="Calibri" w:cs="Calibri"/>
-          <w:i/>
-          <w:iCs/>
-          <w:color w:val="000000"/>
-          <w:lang w:eastAsia="es-ES"/>
-        </w:rPr>
-        <w:t>(&lt;</w:t>
-      </w:r>
-      <w:proofErr w:type="spellStart"/>
-      <w:r>
-        <w:rPr>
-          <w:rFonts w:ascii="Calibri" w:eastAsia="Times New Roman" w:hAnsi="Calibri" w:cs="Calibri"/>
-          <w:i/>
-          <w:iCs/>
-          <w:color w:val="000000"/>
-          <w:lang w:eastAsia="es-ES"/>
-        </w:rPr>
-        <w:t>expresion</w:t>
+      <w:r>
+        <w:rPr>
+          <w:rFonts w:ascii="Calibri" w:eastAsia="Times New Roman" w:hAnsi="Calibri" w:cs="Calibri"/>
+          <w:i/>
+          <w:iCs/>
+          <w:color w:val="000000"/>
+          <w:lang w:eastAsia="es-ES"/>
+        </w:rPr>
+        <w:t>&lt;</w:t>
+      </w:r>
+      <w:proofErr w:type="spellStart"/>
+      <w:r>
+        <w:rPr>
+          <w:rFonts w:ascii="Calibri" w:eastAsia="Times New Roman" w:hAnsi="Calibri" w:cs="Calibri"/>
+          <w:i/>
+          <w:iCs/>
+          <w:color w:val="000000"/>
+          <w:lang w:eastAsia="es-ES"/>
+        </w:rPr>
+        <w:t>resto_instsimple</w:t>
       </w:r>
       <w:proofErr w:type="spellEnd"/>
       <w:r>
@@ -11739,77 +12181,12 @@
           <w:color w:val="000000"/>
           <w:lang w:eastAsia="es-ES"/>
         </w:rPr>
-        <w:t>, &lt;instrucción&gt;</w:t>
-      </w:r>
-      <w:r>
-        <w:rPr>
-          <w:rFonts w:ascii="Calibri" w:eastAsia="Times New Roman" w:hAnsi="Calibri" w:cs="Calibri"/>
-          <w:i/>
-          <w:iCs/>
-          <w:color w:val="000000"/>
-          <w:vertAlign w:val="subscript"/>
-          <w:lang w:eastAsia="es-ES"/>
-        </w:rPr>
-        <w:t>1</w:t>
-      </w:r>
-      <w:r>
-        <w:rPr>
-          <w:rFonts w:ascii="Calibri" w:eastAsia="Times New Roman" w:hAnsi="Calibri" w:cs="Calibri"/>
-          <w:i/>
-          <w:iCs/>
-          <w:color w:val="000000"/>
-          <w:lang w:eastAsia="es-ES"/>
-        </w:rPr>
-        <w:t>.arb, &lt;instrucción&gt;</w:t>
-      </w:r>
-      <w:r>
-        <w:rPr>
-          <w:rFonts w:ascii="Calibri" w:eastAsia="Times New Roman" w:hAnsi="Calibri" w:cs="Calibri"/>
-          <w:i/>
-          <w:iCs/>
-          <w:color w:val="000000"/>
-          <w:vertAlign w:val="subscript"/>
-          <w:lang w:eastAsia="es-ES"/>
-        </w:rPr>
-        <w:t>2</w:t>
-      </w:r>
-      <w:r>
-        <w:rPr>
-          <w:rFonts w:ascii="Calibri" w:eastAsia="Times New Roman" w:hAnsi="Calibri" w:cs="Calibri"/>
-          <w:i/>
-          <w:iCs/>
-          <w:color w:val="000000"/>
-          <w:lang w:eastAsia="es-ES"/>
-        </w:rPr>
-        <w:t xml:space="preserve">.arb, </w:t>
-      </w:r>
-      <w:proofErr w:type="spellStart"/>
-      <w:r>
-        <w:rPr>
-          <w:rFonts w:ascii="Calibri" w:eastAsia="Times New Roman" w:hAnsi="Calibri" w:cs="Calibri"/>
-          <w:i/>
-          <w:iCs/>
-          <w:color w:val="000000"/>
-          <w:lang w:eastAsia="es-ES"/>
-        </w:rPr>
-        <w:t>token.linea</w:t>
-      </w:r>
-      <w:proofErr w:type="spellEnd"/>
-      <w:r>
-        <w:rPr>
-          <w:rFonts w:ascii="Calibri" w:eastAsia="Times New Roman" w:hAnsi="Calibri" w:cs="Calibri"/>
-          <w:i/>
-          <w:iCs/>
-          <w:color w:val="000000"/>
-          <w:lang w:eastAsia="es-ES"/>
-        </w:rPr>
-        <w:t>) }</w:t>
+        <w:t xml:space="preserve"> }</w:t>
       </w:r>
     </w:p>
     <w:p>
       <w:pPr>
         <w:spacing w:after="0" w:line="240" w:lineRule="auto"/>
-        <w:ind w:left="720"/>
         <w:textAlignment w:val="baseline"/>
         <w:rPr>
           <w:rFonts w:ascii="Calibri" w:eastAsia="Times New Roman" w:hAnsi="Calibri" w:cs="Calibri"/>
@@ -11817,62 +12194,6 @@
           <w:lang w:eastAsia="es-ES"/>
         </w:rPr>
       </w:pPr>
-    </w:p>
-    <w:p>
-      <w:pPr>
-        <w:spacing w:after="0" w:line="240" w:lineRule="auto"/>
-        <w:ind w:left="720"/>
-        <w:textAlignment w:val="baseline"/>
-        <w:rPr>
-          <w:rFonts w:ascii="Calibri" w:eastAsia="Times New Roman" w:hAnsi="Calibri" w:cs="Calibri"/>
-          <w:color w:val="000000"/>
-          <w:lang w:eastAsia="es-ES"/>
-        </w:rPr>
-      </w:pPr>
-    </w:p>
-    <w:p>
-      <w:pPr>
-        <w:spacing w:after="0" w:line="240" w:lineRule="auto"/>
-        <w:ind w:left="720"/>
-        <w:textAlignment w:val="baseline"/>
-        <w:rPr>
-          <w:rFonts w:ascii="Calibri" w:eastAsia="Times New Roman" w:hAnsi="Calibri" w:cs="Calibri"/>
-          <w:color w:val="000000"/>
-          <w:lang w:eastAsia="es-ES"/>
-        </w:rPr>
-      </w:pPr>
-    </w:p>
-    <w:p>
-      <w:pPr>
-        <w:spacing w:after="0" w:line="240" w:lineRule="auto"/>
-        <w:ind w:left="720"/>
-        <w:textAlignment w:val="baseline"/>
-        <w:rPr>
-          <w:rFonts w:ascii="Calibri" w:eastAsia="Times New Roman" w:hAnsi="Calibri" w:cs="Calibri"/>
-          <w:color w:val="000000"/>
-          <w:lang w:eastAsia="es-ES"/>
-        </w:rPr>
-      </w:pPr>
-    </w:p>
-    <w:p>
-      <w:pPr>
-        <w:spacing w:after="0" w:line="240" w:lineRule="auto"/>
-        <w:ind w:left="720"/>
-        <w:textAlignment w:val="baseline"/>
-        <w:rPr>
-          <w:rFonts w:ascii="Calibri" w:eastAsia="Times New Roman" w:hAnsi="Calibri" w:cs="Calibri"/>
-          <w:color w:val="000000"/>
-          <w:lang w:eastAsia="es-ES"/>
-        </w:rPr>
-      </w:pPr>
-      <w:r>
-        <w:rPr>
-          <w:rFonts w:ascii="Calibri" w:eastAsia="Times New Roman" w:hAnsi="Calibri" w:cs="Calibri"/>
-          <w:color w:val="000000"/>
-          <w:lang w:eastAsia="es-ES"/>
-        </w:rPr>
-        <w:tab/>
-      </w:r>
       <w:r>
         <w:rPr>
           <w:rFonts w:ascii="Calibri" w:eastAsia="Times New Roman" w:hAnsi="Calibri" w:cs="Calibri"/>
@@ -11920,7 +12241,6 @@
           <w:color w:val="000000"/>
           <w:lang w:eastAsia="es-ES"/>
         </w:rPr>
-        <w:lastRenderedPageBreak/>
         <w:t>&lt;</w:t>
       </w:r>
       <w:proofErr w:type="spellStart"/>
@@ -12007,6 +12327,7 @@
         <w:t>resto_instsimple</w:t>
       </w:r>
       <w:proofErr w:type="spellEnd"/>
+      <w:proofErr w:type="gramStart"/>
       <w:r>
         <w:rPr>
           <w:rFonts w:ascii="Calibri" w:eastAsia="Times New Roman" w:hAnsi="Calibri" w:cs="Calibri"/>
@@ -12029,6 +12350,7 @@
         <w:t>arb</w:t>
       </w:r>
       <w:proofErr w:type="spellEnd"/>
+      <w:proofErr w:type="gramEnd"/>
       <w:r>
         <w:rPr>
           <w:rFonts w:ascii="Calibri" w:eastAsia="Times New Roman" w:hAnsi="Calibri" w:cs="Calibri"/>
@@ -12187,6 +12509,7 @@
         <w:t>&gt;.</w:t>
       </w:r>
       <w:proofErr w:type="spellStart"/>
+      <w:proofErr w:type="gramStart"/>
       <w:r>
         <w:rPr>
           <w:rFonts w:ascii="Calibri" w:eastAsia="Times New Roman" w:hAnsi="Calibri" w:cs="Calibri"/>
@@ -12198,6 +12521,7 @@
         <w:t>h.lexema</w:t>
       </w:r>
       <w:proofErr w:type="spellEnd"/>
+      <w:proofErr w:type="gramEnd"/>
       <w:r>
         <w:rPr>
           <w:rFonts w:ascii="Calibri" w:eastAsia="Times New Roman" w:hAnsi="Calibri" w:cs="Calibri"/>
@@ -12218,60 +12542,6 @@
           <w:lang w:eastAsia="es-ES"/>
         </w:rPr>
         <w:t>token.linea</w:t>
-      </w:r>
-      <w:proofErr w:type="spellEnd"/>
-      <w:r>
-        <w:rPr>
-          <w:rFonts w:ascii="Calibri" w:eastAsia="Times New Roman" w:hAnsi="Calibri" w:cs="Calibri"/>
-          <w:i/>
-          <w:iCs/>
-          <w:color w:val="000000"/>
-          <w:lang w:eastAsia="es-ES"/>
-        </w:rPr>
-        <w:t xml:space="preserve">, </w:t>
-      </w:r>
-      <w:r>
-        <w:rPr>
-          <w:rFonts w:ascii="Calibri" w:eastAsia="Times New Roman" w:hAnsi="Calibri" w:cs="Calibri"/>
-          <w:i/>
-          <w:iCs/>
-          <w:color w:val="000000"/>
-          <w:lang w:eastAsia="es-ES"/>
-        </w:rPr>
-        <w:t>&lt;</w:t>
-      </w:r>
-      <w:proofErr w:type="spellStart"/>
-      <w:r>
-        <w:rPr>
-          <w:rFonts w:ascii="Calibri" w:eastAsia="Times New Roman" w:hAnsi="Calibri" w:cs="Calibri"/>
-          <w:i/>
-          <w:iCs/>
-          <w:color w:val="000000"/>
-          <w:lang w:eastAsia="es-ES"/>
-        </w:rPr>
-        <w:t>resto_instsimple</w:t>
-      </w:r>
-      <w:proofErr w:type="spellEnd"/>
-      <w:r>
-        <w:rPr>
-          <w:rFonts w:ascii="Calibri" w:eastAsia="Times New Roman" w:hAnsi="Calibri" w:cs="Calibri"/>
-          <w:i/>
-          <w:iCs/>
-          <w:color w:val="000000"/>
-          <w:lang w:eastAsia="es-ES"/>
-        </w:rPr>
-        <w:t>&gt;.</w:t>
-      </w:r>
-      <w:proofErr w:type="spellStart"/>
-      <w:r>
-        <w:rPr>
-          <w:rFonts w:ascii="Calibri" w:eastAsia="Times New Roman" w:hAnsi="Calibri" w:cs="Calibri"/>
-          <w:i/>
-          <w:iCs/>
-          <w:color w:val="000000"/>
-          <w:lang w:eastAsia="es-ES"/>
-        </w:rPr>
-        <w:t>h.tipo</w:t>
       </w:r>
       <w:proofErr w:type="spellEnd"/>
       <w:r>
@@ -12319,6 +12589,7 @@
         <w:t>resto_instsimple</w:t>
       </w:r>
       <w:proofErr w:type="spellEnd"/>
+      <w:proofErr w:type="gramStart"/>
       <w:r>
         <w:rPr>
           <w:rFonts w:ascii="Calibri" w:eastAsia="Times New Roman" w:hAnsi="Calibri" w:cs="Calibri"/>
@@ -12341,6 +12612,7 @@
         <w:t>arb</w:t>
       </w:r>
       <w:proofErr w:type="spellEnd"/>
+      <w:proofErr w:type="gramEnd"/>
       <w:r>
         <w:rPr>
           <w:rFonts w:ascii="Calibri" w:eastAsia="Times New Roman" w:hAnsi="Calibri" w:cs="Calibri"/>
@@ -12485,6 +12757,7 @@
           <w:color w:val="000000"/>
           <w:lang w:eastAsia="es-ES"/>
         </w:rPr>
+        <w:lastRenderedPageBreak/>
         <w:tab/>
       </w:r>
       <w:r>
@@ -12568,13 +12841,23 @@
         <w:t>expr_simple</w:t>
       </w:r>
       <w:proofErr w:type="spellEnd"/>
-      <w:r>
-        <w:rPr>
-          <w:rFonts w:ascii="Calibri" w:eastAsia="Times New Roman" w:hAnsi="Calibri" w:cs="Calibri"/>
-          <w:color w:val="000000"/>
-          <w:lang w:eastAsia="es-ES"/>
-        </w:rPr>
-        <w:t xml:space="preserve">&gt; ] </w:t>
+      <w:proofErr w:type="gramStart"/>
+      <w:r>
+        <w:rPr>
+          <w:rFonts w:ascii="Calibri" w:eastAsia="Times New Roman" w:hAnsi="Calibri" w:cs="Calibri"/>
+          <w:color w:val="000000"/>
+          <w:lang w:eastAsia="es-ES"/>
+        </w:rPr>
+        <w:t>&gt; ]</w:t>
+      </w:r>
+      <w:proofErr w:type="gramEnd"/>
+      <w:r>
+        <w:rPr>
+          <w:rFonts w:ascii="Calibri" w:eastAsia="Times New Roman" w:hAnsi="Calibri" w:cs="Calibri"/>
+          <w:color w:val="000000"/>
+          <w:lang w:eastAsia="es-ES"/>
+        </w:rPr>
+        <w:t xml:space="preserve"> </w:t>
       </w:r>
       <w:proofErr w:type="spellStart"/>
       <w:r>
@@ -12638,6 +12921,7 @@
         <w:t>resto_instsimple</w:t>
       </w:r>
       <w:proofErr w:type="spellEnd"/>
+      <w:proofErr w:type="gramStart"/>
       <w:r>
         <w:rPr>
           <w:rFonts w:ascii="Calibri" w:eastAsia="Times New Roman" w:hAnsi="Calibri" w:cs="Calibri"/>
@@ -12660,6 +12944,7 @@
         <w:t>arb</w:t>
       </w:r>
       <w:proofErr w:type="spellEnd"/>
+      <w:proofErr w:type="gramEnd"/>
       <w:r>
         <w:rPr>
           <w:rFonts w:ascii="Calibri" w:eastAsia="Times New Roman" w:hAnsi="Calibri" w:cs="Calibri"/>
@@ -12818,6 +13103,7 @@
         <w:t>&gt;.</w:t>
       </w:r>
       <w:proofErr w:type="spellStart"/>
+      <w:proofErr w:type="gramStart"/>
       <w:r>
         <w:rPr>
           <w:rFonts w:ascii="Calibri" w:eastAsia="Times New Roman" w:hAnsi="Calibri" w:cs="Calibri"/>
@@ -12829,6 +13115,7 @@
         <w:t>h.lexema</w:t>
       </w:r>
       <w:proofErr w:type="spellEnd"/>
+      <w:proofErr w:type="gramEnd"/>
       <w:r>
         <w:rPr>
           <w:rFonts w:ascii="Calibri" w:eastAsia="Times New Roman" w:hAnsi="Calibri" w:cs="Calibri"/>
@@ -12972,6 +13259,7 @@
         <w:t>resto_instsimple</w:t>
       </w:r>
       <w:proofErr w:type="spellEnd"/>
+      <w:proofErr w:type="gramStart"/>
       <w:r>
         <w:rPr>
           <w:rFonts w:ascii="Calibri" w:eastAsia="Times New Roman" w:hAnsi="Calibri" w:cs="Calibri"/>
@@ -12994,6 +13282,7 @@
         <w:t>arb</w:t>
       </w:r>
       <w:proofErr w:type="spellEnd"/>
+      <w:proofErr w:type="gramEnd"/>
       <w:r>
         <w:rPr>
           <w:rFonts w:ascii="Calibri" w:eastAsia="Times New Roman" w:hAnsi="Calibri" w:cs="Calibri"/>
@@ -13161,6 +13450,7 @@
         <w:t>resto_instsimple</w:t>
       </w:r>
       <w:proofErr w:type="spellEnd"/>
+      <w:proofErr w:type="gramStart"/>
       <w:r>
         <w:rPr>
           <w:rFonts w:ascii="Calibri" w:eastAsia="Times New Roman" w:hAnsi="Calibri" w:cs="Calibri"/>
@@ -13183,6 +13473,7 @@
         <w:t>arb</w:t>
       </w:r>
       <w:proofErr w:type="spellEnd"/>
+      <w:proofErr w:type="gramEnd"/>
       <w:r>
         <w:rPr>
           <w:rFonts w:ascii="Calibri" w:eastAsia="Times New Roman" w:hAnsi="Calibri" w:cs="Calibri"/>
@@ -13298,6 +13589,7 @@
         <w:t>resto_instsimple</w:t>
       </w:r>
       <w:proofErr w:type="spellEnd"/>
+      <w:proofErr w:type="gramStart"/>
       <w:r>
         <w:rPr>
           <w:rFonts w:ascii="Calibri" w:eastAsia="Times New Roman" w:hAnsi="Calibri" w:cs="Calibri"/>
@@ -13320,6 +13612,7 @@
         <w:t>arb</w:t>
       </w:r>
       <w:proofErr w:type="spellEnd"/>
+      <w:proofErr w:type="gramEnd"/>
       <w:r>
         <w:rPr>
           <w:rFonts w:ascii="Calibri" w:eastAsia="Times New Roman" w:hAnsi="Calibri" w:cs="Calibri"/>
@@ -13717,6 +14010,7 @@
         </w:rPr>
         <w:t>variable</w:t>
       </w:r>
+      <w:proofErr w:type="gramStart"/>
       <w:r>
         <w:rPr>
           <w:rFonts w:ascii="Calibri" w:eastAsia="Times New Roman" w:hAnsi="Calibri" w:cs="Calibri"/>
@@ -13739,6 +14033,7 @@
         <w:t>arb</w:t>
       </w:r>
       <w:proofErr w:type="spellEnd"/>
+      <w:proofErr w:type="gramEnd"/>
       <w:r>
         <w:rPr>
           <w:rFonts w:ascii="Calibri" w:eastAsia="Times New Roman" w:hAnsi="Calibri" w:cs="Calibri"/>
@@ -13852,6 +14147,7 @@
         </w:rPr>
         <w:t>variable</w:t>
       </w:r>
+      <w:proofErr w:type="gramStart"/>
       <w:r>
         <w:rPr>
           <w:rFonts w:ascii="Calibri" w:eastAsia="Times New Roman" w:hAnsi="Calibri" w:cs="Calibri"/>
@@ -13874,6 +14170,7 @@
         <w:t>arb</w:t>
       </w:r>
       <w:proofErr w:type="spellEnd"/>
+      <w:proofErr w:type="gramEnd"/>
       <w:r>
         <w:rPr>
           <w:rFonts w:ascii="Calibri" w:eastAsia="Times New Roman" w:hAnsi="Calibri" w:cs="Calibri"/>
@@ -14077,6 +14374,7 @@
         <w:t>expr_simple</w:t>
       </w:r>
       <w:proofErr w:type="spellEnd"/>
+      <w:proofErr w:type="gramStart"/>
       <w:r>
         <w:rPr>
           <w:rFonts w:ascii="Calibri" w:eastAsia="Times New Roman" w:hAnsi="Calibri" w:cs="Calibri"/>
@@ -14085,6 +14383,7 @@
         </w:rPr>
         <w:t>&gt; ]</w:t>
       </w:r>
+      <w:proofErr w:type="gramEnd"/>
     </w:p>
     <w:p>
       <w:pPr>
@@ -14131,6 +14430,7 @@
         <w:t>var</w:t>
       </w:r>
       <w:proofErr w:type="spellEnd"/>
+      <w:proofErr w:type="gramStart"/>
       <w:r>
         <w:rPr>
           <w:rFonts w:ascii="Calibri" w:eastAsia="Times New Roman" w:hAnsi="Calibri" w:cs="Calibri"/>
@@ -14153,6 +14453,7 @@
         <w:t>arb</w:t>
       </w:r>
       <w:proofErr w:type="spellEnd"/>
+      <w:proofErr w:type="gramEnd"/>
       <w:r>
         <w:rPr>
           <w:rFonts w:ascii="Calibri" w:eastAsia="Times New Roman" w:hAnsi="Calibri" w:cs="Calibri"/>
@@ -14287,6 +14588,7 @@
         <w:t>var</w:t>
       </w:r>
       <w:proofErr w:type="spellEnd"/>
+      <w:proofErr w:type="gramStart"/>
       <w:r>
         <w:rPr>
           <w:rFonts w:ascii="Calibri" w:eastAsia="Times New Roman" w:hAnsi="Calibri" w:cs="Calibri"/>
@@ -14309,6 +14611,7 @@
         <w:t>arb</w:t>
       </w:r>
       <w:proofErr w:type="spellEnd"/>
+      <w:proofErr w:type="gramEnd"/>
       <w:r>
         <w:rPr>
           <w:rFonts w:ascii="Calibri" w:eastAsia="Times New Roman" w:hAnsi="Calibri" w:cs="Calibri"/>
@@ -14724,6 +15027,7 @@
         <w:t>var</w:t>
       </w:r>
       <w:proofErr w:type="spellEnd"/>
+      <w:proofErr w:type="gramStart"/>
       <w:r>
         <w:rPr>
           <w:rFonts w:ascii="Calibri" w:eastAsia="Times New Roman" w:hAnsi="Calibri" w:cs="Calibri"/>
@@ -14746,6 +15050,7 @@
         <w:t>arb</w:t>
       </w:r>
       <w:proofErr w:type="spellEnd"/>
+      <w:proofErr w:type="gramEnd"/>
       <w:r>
         <w:rPr>
           <w:rFonts w:ascii="Calibri" w:eastAsia="Times New Roman" w:hAnsi="Calibri" w:cs="Calibri"/>
@@ -14881,6 +15186,7 @@
         <w:t>var</w:t>
       </w:r>
       <w:proofErr w:type="spellEnd"/>
+      <w:proofErr w:type="gramStart"/>
       <w:r>
         <w:rPr>
           <w:rFonts w:ascii="Calibri" w:eastAsia="Times New Roman" w:hAnsi="Calibri" w:cs="Calibri"/>
@@ -14903,6 +15209,7 @@
         <w:t>arb</w:t>
       </w:r>
       <w:proofErr w:type="spellEnd"/>
+      <w:proofErr w:type="gramEnd"/>
       <w:r>
         <w:rPr>
           <w:rFonts w:ascii="Calibri" w:eastAsia="Times New Roman" w:hAnsi="Calibri" w:cs="Calibri"/>
@@ -15158,7 +15465,25 @@
           <w:color w:val="000000"/>
           <w:lang w:eastAsia="es-ES"/>
         </w:rPr>
-        <w:t xml:space="preserve"> → LEE ( id )</w:t>
+        <w:t xml:space="preserve"> → LEE </w:t>
+      </w:r>
+      <w:proofErr w:type="gramStart"/>
+      <w:r>
+        <w:rPr>
+          <w:rFonts w:ascii="Calibri" w:eastAsia="Times New Roman" w:hAnsi="Calibri" w:cs="Calibri"/>
+          <w:color w:val="000000"/>
+          <w:lang w:eastAsia="es-ES"/>
+        </w:rPr>
+        <w:t>( id</w:t>
+      </w:r>
+      <w:proofErr w:type="gramEnd"/>
+      <w:r>
+        <w:rPr>
+          <w:rFonts w:ascii="Calibri" w:eastAsia="Times New Roman" w:hAnsi="Calibri" w:cs="Calibri"/>
+          <w:color w:val="000000"/>
+          <w:lang w:eastAsia="es-ES"/>
+        </w:rPr>
+        <w:t xml:space="preserve"> )</w:t>
       </w:r>
       <w:r>
         <w:rPr>
@@ -15212,6 +15537,7 @@
         <w:t>inst_es</w:t>
       </w:r>
       <w:proofErr w:type="spellEnd"/>
+      <w:proofErr w:type="gramStart"/>
       <w:r>
         <w:rPr>
           <w:rFonts w:ascii="Calibri" w:eastAsia="Times New Roman" w:hAnsi="Calibri" w:cs="Calibri"/>
@@ -15234,6 +15560,7 @@
         <w:t>arb</w:t>
       </w:r>
       <w:proofErr w:type="spellEnd"/>
+      <w:proofErr w:type="gramEnd"/>
       <w:r>
         <w:rPr>
           <w:rFonts w:ascii="Calibri" w:eastAsia="Times New Roman" w:hAnsi="Calibri" w:cs="Calibri"/>
@@ -15369,6 +15696,7 @@
         <w:t xml:space="preserve"> = </w:t>
       </w:r>
       <w:proofErr w:type="spellStart"/>
+      <w:proofErr w:type="gramStart"/>
       <w:r>
         <w:rPr>
           <w:rFonts w:ascii="Calibri" w:eastAsia="Times New Roman" w:hAnsi="Calibri" w:cs="Calibri"/>
@@ -15391,6 +15719,7 @@
         <w:t>(</w:t>
       </w:r>
       <w:proofErr w:type="spellStart"/>
+      <w:proofErr w:type="gramEnd"/>
       <w:r>
         <w:rPr>
           <w:rFonts w:ascii="Calibri" w:eastAsia="Times New Roman" w:hAnsi="Calibri" w:cs="Calibri"/>
@@ -15493,6 +15822,7 @@
         <w:t>inst_es</w:t>
       </w:r>
       <w:proofErr w:type="spellEnd"/>
+      <w:proofErr w:type="gramStart"/>
       <w:r>
         <w:rPr>
           <w:rFonts w:ascii="Calibri" w:eastAsia="Times New Roman" w:hAnsi="Calibri" w:cs="Calibri"/>
@@ -15515,6 +15845,7 @@
         <w:t>arb</w:t>
       </w:r>
       <w:proofErr w:type="spellEnd"/>
+      <w:proofErr w:type="gramEnd"/>
       <w:r>
         <w:rPr>
           <w:rFonts w:ascii="Calibri" w:eastAsia="Times New Roman" w:hAnsi="Calibri" w:cs="Calibri"/>
@@ -15696,9 +16027,19 @@
           <w:color w:val="000000"/>
           <w:lang w:eastAsia="es-ES"/>
         </w:rPr>
-        <w:t xml:space="preserve"> → ESCRIBE ( &lt;</w:t>
-      </w:r>
-      <w:proofErr w:type="spellStart"/>
+        <w:t xml:space="preserve"> → ESCRIBE </w:t>
+      </w:r>
+      <w:proofErr w:type="gramStart"/>
+      <w:r>
+        <w:rPr>
+          <w:rFonts w:ascii="Calibri" w:eastAsia="Times New Roman" w:hAnsi="Calibri" w:cs="Calibri"/>
+          <w:color w:val="000000"/>
+          <w:lang w:eastAsia="es-ES"/>
+        </w:rPr>
+        <w:t>( &lt;</w:t>
+      </w:r>
+      <w:proofErr w:type="spellStart"/>
+      <w:proofErr w:type="gramEnd"/>
       <w:r>
         <w:rPr>
           <w:rFonts w:ascii="Calibri" w:eastAsia="Times New Roman" w:hAnsi="Calibri" w:cs="Calibri"/>
@@ -15768,6 +16109,7 @@
         <w:t>inst_es</w:t>
       </w:r>
       <w:proofErr w:type="spellEnd"/>
+      <w:proofErr w:type="gramStart"/>
       <w:r>
         <w:rPr>
           <w:rFonts w:ascii="Calibri" w:eastAsia="Times New Roman" w:hAnsi="Calibri" w:cs="Calibri"/>
@@ -15790,6 +16132,7 @@
         <w:t>arb</w:t>
       </w:r>
       <w:proofErr w:type="spellEnd"/>
+      <w:proofErr w:type="gramEnd"/>
       <w:r>
         <w:rPr>
           <w:rFonts w:ascii="Calibri" w:eastAsia="Times New Roman" w:hAnsi="Calibri" w:cs="Calibri"/>
@@ -15925,6 +16268,7 @@
         <w:t xml:space="preserve"> = </w:t>
       </w:r>
       <w:proofErr w:type="spellStart"/>
+      <w:proofErr w:type="gramStart"/>
       <w:r>
         <w:rPr>
           <w:rFonts w:ascii="Calibri" w:eastAsia="Times New Roman" w:hAnsi="Calibri" w:cs="Calibri"/>
@@ -15947,6 +16291,7 @@
         <w:t>(</w:t>
       </w:r>
       <w:proofErr w:type="spellStart"/>
+      <w:proofErr w:type="gramEnd"/>
       <w:r>
         <w:rPr>
           <w:rFonts w:ascii="Calibri" w:eastAsia="Times New Roman" w:hAnsi="Calibri" w:cs="Calibri"/>
@@ -16058,6 +16403,7 @@
         <w:t>inst_es</w:t>
       </w:r>
       <w:proofErr w:type="spellEnd"/>
+      <w:proofErr w:type="gramStart"/>
       <w:r>
         <w:rPr>
           <w:rFonts w:ascii="Calibri" w:eastAsia="Times New Roman" w:hAnsi="Calibri" w:cs="Calibri"/>
@@ -16080,6 +16426,7 @@
         <w:t>arb</w:t>
       </w:r>
       <w:proofErr w:type="spellEnd"/>
+      <w:proofErr w:type="gramEnd"/>
       <w:r>
         <w:rPr>
           <w:rFonts w:ascii="Calibri" w:eastAsia="Times New Roman" w:hAnsi="Calibri" w:cs="Calibri"/>
@@ -16156,50 +16503,6 @@
         </w:rPr>
         <w:t>)}</w:t>
       </w:r>
-    </w:p>
-    <w:p>
-      <w:pPr>
-        <w:spacing w:after="0" w:line="240" w:lineRule="auto"/>
-        <w:ind w:left="720"/>
-        <w:textAlignment w:val="baseline"/>
-        <w:rPr>
-          <w:rFonts w:ascii="Calibri" w:eastAsia="Times New Roman" w:hAnsi="Calibri" w:cs="Calibri"/>
-          <w:color w:val="000000"/>
-          <w:lang w:eastAsia="es-ES"/>
-        </w:rPr>
-      </w:pPr>
-      <w:r>
-        <w:rPr>
-          <w:rFonts w:ascii="Calibri" w:eastAsia="Times New Roman" w:hAnsi="Calibri" w:cs="Calibri"/>
-          <w:color w:val="000000"/>
-          <w:lang w:eastAsia="es-ES"/>
-        </w:rPr>
-        <w:tab/>
-      </w:r>
-    </w:p>
-    <w:p>
-      <w:pPr>
-        <w:spacing w:after="0" w:line="240" w:lineRule="auto"/>
-        <w:ind w:left="720"/>
-        <w:textAlignment w:val="baseline"/>
-        <w:rPr>
-          <w:rFonts w:ascii="Calibri" w:eastAsia="Times New Roman" w:hAnsi="Calibri" w:cs="Calibri"/>
-          <w:color w:val="000000"/>
-          <w:lang w:eastAsia="es-ES"/>
-        </w:rPr>
-      </w:pPr>
-    </w:p>
-    <w:p>
-      <w:pPr>
-        <w:spacing w:after="0" w:line="240" w:lineRule="auto"/>
-        <w:ind w:left="720"/>
-        <w:textAlignment w:val="baseline"/>
-        <w:rPr>
-          <w:rFonts w:ascii="Calibri" w:eastAsia="Times New Roman" w:hAnsi="Calibri" w:cs="Calibri"/>
-          <w:color w:val="000000"/>
-          <w:lang w:eastAsia="es-ES"/>
-        </w:rPr>
-      </w:pPr>
     </w:p>
     <w:p>
       <w:pPr>
@@ -16251,7 +16554,6 @@
           <w:color w:val="000000"/>
           <w:lang w:eastAsia="es-ES"/>
         </w:rPr>
-        <w:lastRenderedPageBreak/>
         <w:t>&lt;expresión&gt;</w:t>
       </w:r>
       <w:r>
@@ -16324,6 +16626,7 @@
         <w:t>expr_simple</w:t>
       </w:r>
       <w:proofErr w:type="spellEnd"/>
+      <w:proofErr w:type="gramStart"/>
       <w:r>
         <w:rPr>
           <w:rFonts w:ascii="Calibri" w:eastAsia="Times New Roman" w:hAnsi="Calibri" w:cs="Calibri"/>
@@ -16342,6 +16645,7 @@
         <w:t>arb</w:t>
       </w:r>
       <w:proofErr w:type="spellEnd"/>
+      <w:proofErr w:type="gramEnd"/>
       <w:r>
         <w:rPr>
           <w:rFonts w:ascii="Calibri" w:eastAsia="Times New Roman" w:hAnsi="Calibri" w:cs="Calibri"/>
@@ -16431,6 +16735,7 @@
         <w:t>expresion</w:t>
       </w:r>
       <w:proofErr w:type="spellEnd"/>
+      <w:proofErr w:type="gramStart"/>
       <w:r>
         <w:rPr>
           <w:rFonts w:ascii="Calibri" w:eastAsia="Times New Roman" w:hAnsi="Calibri" w:cs="Calibri"/>
@@ -16453,6 +16758,7 @@
         <w:t>arb</w:t>
       </w:r>
       <w:proofErr w:type="spellEnd"/>
+      <w:proofErr w:type="gramEnd"/>
       <w:r>
         <w:rPr>
           <w:rFonts w:ascii="Calibri" w:eastAsia="Times New Roman" w:hAnsi="Calibri" w:cs="Calibri"/>
@@ -16587,6 +16893,7 @@
         <w:t>expresion</w:t>
       </w:r>
       <w:proofErr w:type="spellEnd"/>
+      <w:proofErr w:type="gramStart"/>
       <w:r>
         <w:rPr>
           <w:rFonts w:ascii="Calibri" w:eastAsia="Times New Roman" w:hAnsi="Calibri" w:cs="Calibri"/>
@@ -16609,6 +16916,7 @@
         <w:t>arb</w:t>
       </w:r>
       <w:proofErr w:type="spellEnd"/>
+      <w:proofErr w:type="gramEnd"/>
       <w:r>
         <w:rPr>
           <w:rFonts w:ascii="Calibri" w:eastAsia="Times New Roman" w:hAnsi="Calibri" w:cs="Calibri"/>
@@ -16693,6 +17001,44 @@
         </w:rPr>
         <w:tab/>
       </w:r>
+    </w:p>
+    <w:p>
+      <w:pPr>
+        <w:spacing w:after="0" w:line="240" w:lineRule="auto"/>
+        <w:ind w:left="720"/>
+        <w:textAlignment w:val="baseline"/>
+        <w:rPr>
+          <w:rFonts w:ascii="Calibri" w:eastAsia="Times New Roman" w:hAnsi="Calibri" w:cs="Calibri"/>
+          <w:color w:val="000000"/>
+          <w:lang w:eastAsia="es-ES"/>
+        </w:rPr>
+      </w:pPr>
+    </w:p>
+    <w:p>
+      <w:pPr>
+        <w:spacing w:after="0" w:line="240" w:lineRule="auto"/>
+        <w:ind w:left="720"/>
+        <w:textAlignment w:val="baseline"/>
+        <w:rPr>
+          <w:rFonts w:ascii="Calibri" w:eastAsia="Times New Roman" w:hAnsi="Calibri" w:cs="Calibri"/>
+          <w:color w:val="000000"/>
+          <w:lang w:eastAsia="es-ES"/>
+        </w:rPr>
+      </w:pPr>
+    </w:p>
+    <w:p>
+      <w:pPr>
+        <w:spacing w:after="0" w:line="240" w:lineRule="auto"/>
+        <w:ind w:left="720"/>
+        <w:textAlignment w:val="baseline"/>
+        <w:rPr>
+          <w:rFonts w:ascii="Calibri" w:eastAsia="Times New Roman" w:hAnsi="Calibri" w:cs="Calibri"/>
+          <w:color w:val="000000"/>
+          <w:lang w:eastAsia="es-ES"/>
+        </w:rPr>
+      </w:pPr>
+      <w:bookmarkStart w:id="1" w:name="_GoBack"/>
+      <w:bookmarkEnd w:id="1"/>
     </w:p>
     <w:p>
       <w:pPr>
@@ -16716,6 +17062,7 @@
           <w:color w:val="000000"/>
           <w:lang w:eastAsia="es-ES"/>
         </w:rPr>
+        <w:lastRenderedPageBreak/>
         <w:t>&lt;</w:t>
       </w:r>
       <w:proofErr w:type="spellStart"/>
@@ -16883,6 +17230,7 @@
         <w:t>(</w:t>
       </w:r>
       <w:proofErr w:type="spellStart"/>
+      <w:proofErr w:type="gramStart"/>
       <w:r>
         <w:rPr>
           <w:rFonts w:ascii="Calibri" w:eastAsia="Times New Roman" w:hAnsi="Calibri" w:cs="Calibri"/>
@@ -16894,6 +17242,7 @@
         <w:t>token.linea</w:t>
       </w:r>
       <w:proofErr w:type="spellEnd"/>
+      <w:proofErr w:type="gramEnd"/>
       <w:r>
         <w:rPr>
           <w:rFonts w:ascii="Calibri" w:eastAsia="Times New Roman" w:hAnsi="Calibri" w:cs="Calibri"/>
@@ -17037,6 +17386,7 @@
         <w:t xml:space="preserve"> </w:t>
       </w:r>
       <w:proofErr w:type="spellStart"/>
+      <w:proofErr w:type="gramStart"/>
       <w:r>
         <w:rPr>
           <w:rFonts w:ascii="Calibri" w:eastAsia="Times New Roman" w:hAnsi="Calibri" w:cs="Calibri"/>
@@ -17056,7 +17406,18 @@
           <w:color w:val="000000"/>
           <w:lang w:eastAsia="es-ES"/>
         </w:rPr>
-        <w:t>(&lt;</w:t>
+        <w:t>(</w:t>
+      </w:r>
+      <w:proofErr w:type="gramEnd"/>
+      <w:r>
+        <w:rPr>
+          <w:rFonts w:ascii="Calibri" w:eastAsia="Times New Roman" w:hAnsi="Calibri" w:cs="Calibri"/>
+          <w:i/>
+          <w:iCs/>
+          <w:color w:val="000000"/>
+          <w:lang w:eastAsia="es-ES"/>
+        </w:rPr>
+        <w:t>&lt;</w:t>
       </w:r>
       <w:proofErr w:type="spellStart"/>
       <w:r>
@@ -17368,6 +17729,7 @@
         <w:t>(</w:t>
       </w:r>
       <w:proofErr w:type="spellStart"/>
+      <w:proofErr w:type="gramStart"/>
       <w:r>
         <w:rPr>
           <w:rFonts w:ascii="Calibri" w:eastAsia="Times New Roman" w:hAnsi="Calibri" w:cs="Calibri"/>
@@ -17379,6 +17741,7 @@
         <w:t>token.linea</w:t>
       </w:r>
       <w:proofErr w:type="spellEnd"/>
+      <w:proofErr w:type="gramEnd"/>
       <w:r>
         <w:rPr>
           <w:rFonts w:ascii="Calibri" w:eastAsia="Times New Roman" w:hAnsi="Calibri" w:cs="Calibri"/>
@@ -17689,7 +18052,18 @@
           <w:color w:val="000000"/>
           <w:lang w:eastAsia="es-ES"/>
         </w:rPr>
-        <w:t>&lt;término&gt;.</w:t>
+        <w:t>&lt;término</w:t>
+      </w:r>
+      <w:proofErr w:type="gramStart"/>
+      <w:r>
+        <w:rPr>
+          <w:rFonts w:ascii="Calibri" w:eastAsia="Times New Roman" w:hAnsi="Calibri" w:cs="Calibri"/>
+          <w:i/>
+          <w:iCs/>
+          <w:color w:val="000000"/>
+          <w:lang w:eastAsia="es-ES"/>
+        </w:rPr>
+        <w:t>&gt;.</w:t>
       </w:r>
       <w:proofErr w:type="spellStart"/>
       <w:r>
@@ -17703,6 +18077,7 @@
         <w:t>arb</w:t>
       </w:r>
       <w:proofErr w:type="spellEnd"/>
+      <w:proofErr w:type="gramEnd"/>
       <w:r>
         <w:rPr>
           <w:rFonts w:ascii="Calibri" w:eastAsia="Times New Roman" w:hAnsi="Calibri" w:cs="Calibri"/>
@@ -17785,6 +18160,7 @@
         <w:t>_simple</w:t>
       </w:r>
       <w:proofErr w:type="spellEnd"/>
+      <w:proofErr w:type="gramStart"/>
       <w:r>
         <w:rPr>
           <w:rFonts w:ascii="Calibri" w:eastAsia="Times New Roman" w:hAnsi="Calibri" w:cs="Calibri"/>
@@ -17807,6 +18183,7 @@
         <w:t>arb</w:t>
       </w:r>
       <w:proofErr w:type="spellEnd"/>
+      <w:proofErr w:type="gramEnd"/>
       <w:r>
         <w:rPr>
           <w:rFonts w:ascii="Calibri" w:eastAsia="Times New Roman" w:hAnsi="Calibri" w:cs="Calibri"/>
@@ -17951,6 +18328,7 @@
         <w:t>_simple</w:t>
       </w:r>
       <w:proofErr w:type="spellEnd"/>
+      <w:proofErr w:type="gramStart"/>
       <w:r>
         <w:rPr>
           <w:rFonts w:ascii="Calibri" w:eastAsia="Times New Roman" w:hAnsi="Calibri" w:cs="Calibri"/>
@@ -17973,6 +18351,7 @@
         <w:t>arb</w:t>
       </w:r>
       <w:proofErr w:type="spellEnd"/>
+      <w:proofErr w:type="gramEnd"/>
       <w:r>
         <w:rPr>
           <w:rFonts w:ascii="Calibri" w:eastAsia="Times New Roman" w:hAnsi="Calibri" w:cs="Calibri"/>
@@ -18025,8 +18404,6 @@
         </w:rPr>
         <w:t>&gt;</w:t>
       </w:r>
-      <w:bookmarkStart w:id="1" w:name="_GoBack"/>
-      <w:bookmarkEnd w:id="1"/>
       <w:r>
         <w:rPr>
           <w:rFonts w:ascii="Calibri" w:eastAsia="Times New Roman" w:hAnsi="Calibri" w:cs="Calibri"/>
@@ -18190,7 +18567,18 @@
           <w:color w:val="000000"/>
           <w:lang w:eastAsia="es-ES"/>
         </w:rPr>
-        <w:t>&gt;.h = &lt;término&gt;.</w:t>
+        <w:t>&gt;.h = &lt;término</w:t>
+      </w:r>
+      <w:proofErr w:type="gramStart"/>
+      <w:r>
+        <w:rPr>
+          <w:rFonts w:ascii="Calibri" w:eastAsia="Times New Roman" w:hAnsi="Calibri" w:cs="Calibri"/>
+          <w:i/>
+          <w:iCs/>
+          <w:color w:val="000000"/>
+          <w:lang w:eastAsia="es-ES"/>
+        </w:rPr>
+        <w:t>&gt;.</w:t>
       </w:r>
       <w:proofErr w:type="spellStart"/>
       <w:r>
@@ -18204,6 +18592,7 @@
         <w:t>arb</w:t>
       </w:r>
       <w:proofErr w:type="spellEnd"/>
+      <w:proofErr w:type="gramEnd"/>
       <w:r>
         <w:rPr>
           <w:rFonts w:ascii="Calibri" w:eastAsia="Times New Roman" w:hAnsi="Calibri" w:cs="Calibri"/>
@@ -18276,6 +18665,7 @@
         <w:t>expr_simple</w:t>
       </w:r>
       <w:proofErr w:type="spellEnd"/>
+      <w:proofErr w:type="gramStart"/>
       <w:r>
         <w:rPr>
           <w:rFonts w:ascii="Calibri" w:eastAsia="Times New Roman" w:hAnsi="Calibri" w:cs="Calibri"/>
@@ -18298,6 +18688,7 @@
         <w:t>arb</w:t>
       </w:r>
       <w:proofErr w:type="spellEnd"/>
+      <w:proofErr w:type="gramEnd"/>
       <w:r>
         <w:rPr>
           <w:rFonts w:ascii="Calibri" w:eastAsia="Times New Roman" w:hAnsi="Calibri" w:cs="Calibri"/>
@@ -18432,6 +18823,7 @@
         <w:t>expr_simple</w:t>
       </w:r>
       <w:proofErr w:type="spellEnd"/>
+      <w:proofErr w:type="gramStart"/>
       <w:r>
         <w:rPr>
           <w:rFonts w:ascii="Calibri" w:eastAsia="Times New Roman" w:hAnsi="Calibri" w:cs="Calibri"/>
@@ -18454,6 +18846,7 @@
         <w:t>arb</w:t>
       </w:r>
       <w:proofErr w:type="spellEnd"/>
+      <w:proofErr w:type="gramEnd"/>
       <w:r>
         <w:rPr>
           <w:rFonts w:ascii="Calibri" w:eastAsia="Times New Roman" w:hAnsi="Calibri" w:cs="Calibri"/>
@@ -18672,6 +19065,7 @@
         </w:rPr>
         <w:t xml:space="preserve"> </w:t>
       </w:r>
+      <w:proofErr w:type="gramStart"/>
       <w:r>
         <w:rPr>
           <w:rFonts w:ascii="Calibri" w:eastAsia="Times New Roman" w:hAnsi="Calibri" w:cs="Calibri"/>
@@ -18693,6 +19087,7 @@
         <w:t>&lt;</w:t>
       </w:r>
       <w:proofErr w:type="spellStart"/>
+      <w:proofErr w:type="gramEnd"/>
       <w:r>
         <w:rPr>
           <w:rFonts w:ascii="Calibri" w:eastAsia="Times New Roman" w:hAnsi="Calibri" w:cs="Calibri"/>
@@ -18954,6 +19349,7 @@
         <w:t>resto_exsimple</w:t>
       </w:r>
       <w:proofErr w:type="spellEnd"/>
+      <w:proofErr w:type="gramStart"/>
       <w:r>
         <w:rPr>
           <w:rFonts w:ascii="Calibri" w:eastAsia="Times New Roman" w:hAnsi="Calibri" w:cs="Calibri"/>
@@ -18976,6 +19372,7 @@
         <w:t>arb</w:t>
       </w:r>
       <w:proofErr w:type="spellEnd"/>
+      <w:proofErr w:type="gramEnd"/>
       <w:r>
         <w:rPr>
           <w:rFonts w:ascii="Calibri" w:eastAsia="Times New Roman" w:hAnsi="Calibri" w:cs="Calibri"/>
@@ -19111,6 +19508,7 @@
         <w:t>resto_exprsimple</w:t>
       </w:r>
       <w:proofErr w:type="spellEnd"/>
+      <w:proofErr w:type="gramStart"/>
       <w:r>
         <w:rPr>
           <w:rFonts w:ascii="Calibri" w:eastAsia="Times New Roman" w:hAnsi="Calibri" w:cs="Calibri"/>
@@ -19133,6 +19531,7 @@
         <w:t>arb</w:t>
       </w:r>
       <w:proofErr w:type="spellEnd"/>
+      <w:proofErr w:type="gramEnd"/>
       <w:r>
         <w:rPr>
           <w:rFonts w:ascii="Calibri" w:eastAsia="Times New Roman" w:hAnsi="Calibri" w:cs="Calibri"/>
@@ -19320,6 +19719,7 @@
         </w:rPr>
         <w:t xml:space="preserve"> </w:t>
       </w:r>
+      <w:proofErr w:type="gramStart"/>
       <w:r>
         <w:rPr>
           <w:rFonts w:ascii="Calibri" w:eastAsia="Times New Roman" w:hAnsi="Calibri" w:cs="Calibri"/>
@@ -19341,6 +19741,7 @@
         <w:t>&lt;</w:t>
       </w:r>
       <w:proofErr w:type="spellStart"/>
+      <w:proofErr w:type="gramEnd"/>
       <w:r>
         <w:rPr>
           <w:rFonts w:ascii="Calibri" w:eastAsia="Times New Roman" w:hAnsi="Calibri" w:cs="Calibri"/>
@@ -19600,6 +20001,7 @@
         <w:t>resto_exsimple</w:t>
       </w:r>
       <w:proofErr w:type="spellEnd"/>
+      <w:proofErr w:type="gramStart"/>
       <w:r>
         <w:rPr>
           <w:rFonts w:ascii="Calibri" w:eastAsia="Times New Roman" w:hAnsi="Calibri" w:cs="Calibri"/>
@@ -19622,6 +20024,7 @@
         <w:t>arb</w:t>
       </w:r>
       <w:proofErr w:type="spellEnd"/>
+      <w:proofErr w:type="gramEnd"/>
       <w:r>
         <w:rPr>
           <w:rFonts w:ascii="Calibri" w:eastAsia="Times New Roman" w:hAnsi="Calibri" w:cs="Calibri"/>
@@ -19757,6 +20160,7 @@
         <w:t>resto_exprsimple</w:t>
       </w:r>
       <w:proofErr w:type="spellEnd"/>
+      <w:proofErr w:type="gramStart"/>
       <w:r>
         <w:rPr>
           <w:rFonts w:ascii="Calibri" w:eastAsia="Times New Roman" w:hAnsi="Calibri" w:cs="Calibri"/>
@@ -19779,6 +20183,7 @@
         <w:t>arb</w:t>
       </w:r>
       <w:proofErr w:type="spellEnd"/>
+      <w:proofErr w:type="gramEnd"/>
       <w:r>
         <w:rPr>
           <w:rFonts w:ascii="Calibri" w:eastAsia="Times New Roman" w:hAnsi="Calibri" w:cs="Calibri"/>
@@ -20007,6 +20412,7 @@
         <w:t>resto_exsimple</w:t>
       </w:r>
       <w:proofErr w:type="spellEnd"/>
+      <w:proofErr w:type="gramStart"/>
       <w:r>
         <w:rPr>
           <w:rFonts w:ascii="Calibri" w:eastAsia="Times New Roman" w:hAnsi="Calibri" w:cs="Calibri"/>
@@ -20029,6 +20435,7 @@
         <w:t>arb</w:t>
       </w:r>
       <w:proofErr w:type="spellEnd"/>
+      <w:proofErr w:type="gramEnd"/>
       <w:r>
         <w:rPr>
           <w:rFonts w:ascii="Calibri" w:eastAsia="Times New Roman" w:hAnsi="Calibri" w:cs="Calibri"/>
@@ -20163,6 +20570,7 @@
         <w:t>resto_exprsimple</w:t>
       </w:r>
       <w:proofErr w:type="spellEnd"/>
+      <w:proofErr w:type="gramStart"/>
       <w:r>
         <w:rPr>
           <w:rFonts w:ascii="Calibri" w:eastAsia="Times New Roman" w:hAnsi="Calibri" w:cs="Calibri"/>
@@ -20185,6 +20593,7 @@
         <w:t>arb</w:t>
       </w:r>
       <w:proofErr w:type="spellEnd"/>
+      <w:proofErr w:type="gramEnd"/>
       <w:r>
         <w:rPr>
           <w:rFonts w:ascii="Calibri" w:eastAsia="Times New Roman" w:hAnsi="Calibri" w:cs="Calibri"/>
@@ -20393,7 +20802,18 @@
           <w:color w:val="000000"/>
           <w:lang w:eastAsia="es-ES"/>
         </w:rPr>
-        <w:t>&gt;.h = &lt;factor&gt;.</w:t>
+        <w:t>&gt;.h = &lt;factor</w:t>
+      </w:r>
+      <w:proofErr w:type="gramStart"/>
+      <w:r>
+        <w:rPr>
+          <w:rFonts w:ascii="Calibri" w:eastAsia="Times New Roman" w:hAnsi="Calibri" w:cs="Calibri"/>
+          <w:i/>
+          <w:iCs/>
+          <w:color w:val="000000"/>
+          <w:lang w:eastAsia="es-ES"/>
+        </w:rPr>
+        <w:t>&gt;.</w:t>
       </w:r>
       <w:proofErr w:type="spellStart"/>
       <w:r>
@@ -20407,6 +20827,7 @@
         <w:t>arb</w:t>
       </w:r>
       <w:proofErr w:type="spellEnd"/>
+      <w:proofErr w:type="gramEnd"/>
       <w:r>
         <w:rPr>
           <w:rFonts w:ascii="Calibri" w:eastAsia="Times New Roman" w:hAnsi="Calibri" w:cs="Calibri"/>
@@ -20477,6 +20898,7 @@
         </w:rPr>
         <w:t>término</w:t>
       </w:r>
+      <w:proofErr w:type="gramStart"/>
       <w:r>
         <w:rPr>
           <w:rFonts w:ascii="Calibri" w:eastAsia="Times New Roman" w:hAnsi="Calibri" w:cs="Calibri"/>
@@ -20499,6 +20921,7 @@
         <w:t>arb</w:t>
       </w:r>
       <w:proofErr w:type="spellEnd"/>
+      <w:proofErr w:type="gramEnd"/>
       <w:r>
         <w:rPr>
           <w:rFonts w:ascii="Calibri" w:eastAsia="Times New Roman" w:hAnsi="Calibri" w:cs="Calibri"/>
@@ -20629,7 +21052,18 @@
           <w:color w:val="000000"/>
           <w:lang w:eastAsia="es-ES"/>
         </w:rPr>
-        <w:t>término&gt;.</w:t>
+        <w:t>término</w:t>
+      </w:r>
+      <w:proofErr w:type="gramStart"/>
+      <w:r>
+        <w:rPr>
+          <w:rFonts w:ascii="Calibri" w:eastAsia="Times New Roman" w:hAnsi="Calibri" w:cs="Calibri"/>
+          <w:i/>
+          <w:iCs/>
+          <w:color w:val="000000"/>
+          <w:lang w:eastAsia="es-ES"/>
+        </w:rPr>
+        <w:t>&gt;.</w:t>
       </w:r>
       <w:proofErr w:type="spellStart"/>
       <w:r>
@@ -20643,6 +21077,7 @@
         <w:t>arb</w:t>
       </w:r>
       <w:proofErr w:type="spellEnd"/>
+      <w:proofErr w:type="gramEnd"/>
       <w:r>
         <w:rPr>
           <w:rFonts w:ascii="Calibri" w:eastAsia="Times New Roman" w:hAnsi="Calibri" w:cs="Calibri"/>
@@ -20764,7 +21199,6 @@
           <w:color w:val="000000"/>
           <w:lang w:eastAsia="es-ES"/>
         </w:rPr>
-        <w:lastRenderedPageBreak/>
         <w:t>&lt;</w:t>
       </w:r>
       <w:proofErr w:type="spellStart"/>
@@ -20942,6 +21376,7 @@
         </w:rPr>
         <w:t>factor</w:t>
       </w:r>
+      <w:proofErr w:type="gramStart"/>
       <w:r>
         <w:rPr>
           <w:rFonts w:ascii="Calibri" w:eastAsia="Times New Roman" w:hAnsi="Calibri" w:cs="Calibri"/>
@@ -20964,6 +21399,7 @@
         <w:t>arb</w:t>
       </w:r>
       <w:proofErr w:type="spellEnd"/>
+      <w:proofErr w:type="gramEnd"/>
       <w:r>
         <w:rPr>
           <w:rFonts w:ascii="Calibri" w:eastAsia="Times New Roman" w:hAnsi="Calibri" w:cs="Calibri"/>
@@ -21117,6 +21553,7 @@
         <w:t>resto_exsimple</w:t>
       </w:r>
       <w:proofErr w:type="spellEnd"/>
+      <w:proofErr w:type="gramStart"/>
       <w:r>
         <w:rPr>
           <w:rFonts w:ascii="Calibri" w:eastAsia="Times New Roman" w:hAnsi="Calibri" w:cs="Calibri"/>
@@ -21139,6 +21576,7 @@
         <w:t>arb</w:t>
       </w:r>
       <w:proofErr w:type="spellEnd"/>
+      <w:proofErr w:type="gramEnd"/>
       <w:r>
         <w:rPr>
           <w:rFonts w:ascii="Calibri" w:eastAsia="Times New Roman" w:hAnsi="Calibri" w:cs="Calibri"/>
@@ -21273,6 +21711,7 @@
         <w:t>resto_term</w:t>
       </w:r>
       <w:proofErr w:type="spellEnd"/>
+      <w:proofErr w:type="gramStart"/>
       <w:r>
         <w:rPr>
           <w:rFonts w:ascii="Calibri" w:eastAsia="Times New Roman" w:hAnsi="Calibri" w:cs="Calibri"/>
@@ -21295,6 +21734,7 @@
         <w:t>arb</w:t>
       </w:r>
       <w:proofErr w:type="spellEnd"/>
+      <w:proofErr w:type="gramEnd"/>
       <w:r>
         <w:rPr>
           <w:rFonts w:ascii="Calibri" w:eastAsia="Times New Roman" w:hAnsi="Calibri" w:cs="Calibri"/>
@@ -21423,6 +21863,7 @@
           <w:color w:val="000000"/>
           <w:lang w:eastAsia="es-ES"/>
         </w:rPr>
+        <w:lastRenderedPageBreak/>
         <w:t>&lt;</w:t>
       </w:r>
       <w:proofErr w:type="spellStart"/>
@@ -21582,6 +22023,7 @@
         </w:rPr>
         <w:t>factor</w:t>
       </w:r>
+      <w:proofErr w:type="gramStart"/>
       <w:r>
         <w:rPr>
           <w:rFonts w:ascii="Calibri" w:eastAsia="Times New Roman" w:hAnsi="Calibri" w:cs="Calibri"/>
@@ -21604,6 +22046,7 @@
         <w:t>arb</w:t>
       </w:r>
       <w:proofErr w:type="spellEnd"/>
+      <w:proofErr w:type="gramEnd"/>
       <w:r>
         <w:rPr>
           <w:rFonts w:ascii="Calibri" w:eastAsia="Times New Roman" w:hAnsi="Calibri" w:cs="Calibri"/>
@@ -21727,6 +22170,7 @@
         <w:t>resto_term</w:t>
       </w:r>
       <w:proofErr w:type="spellEnd"/>
+      <w:proofErr w:type="gramStart"/>
       <w:r>
         <w:rPr>
           <w:rFonts w:ascii="Calibri" w:eastAsia="Times New Roman" w:hAnsi="Calibri" w:cs="Calibri"/>
@@ -21749,6 +22193,7 @@
         <w:t>arb</w:t>
       </w:r>
       <w:proofErr w:type="spellEnd"/>
+      <w:proofErr w:type="gramEnd"/>
       <w:r>
         <w:rPr>
           <w:rFonts w:ascii="Calibri" w:eastAsia="Times New Roman" w:hAnsi="Calibri" w:cs="Calibri"/>
@@ -21871,6 +22316,7 @@
         <w:t>resto_term</w:t>
       </w:r>
       <w:proofErr w:type="spellEnd"/>
+      <w:proofErr w:type="gramStart"/>
       <w:r>
         <w:rPr>
           <w:rFonts w:ascii="Calibri" w:eastAsia="Times New Roman" w:hAnsi="Calibri" w:cs="Calibri"/>
@@ -21879,7 +22325,18 @@
           <w:color w:val="000000"/>
           <w:lang w:val="en-GB" w:eastAsia="es-ES"/>
         </w:rPr>
-        <w:t>&gt;.arb = &lt;</w:t>
+        <w:t>&gt;.arb</w:t>
+      </w:r>
+      <w:proofErr w:type="gramEnd"/>
+      <w:r>
+        <w:rPr>
+          <w:rFonts w:ascii="Calibri" w:eastAsia="Times New Roman" w:hAnsi="Calibri" w:cs="Calibri"/>
+          <w:i/>
+          <w:iCs/>
+          <w:color w:val="000000"/>
+          <w:lang w:val="en-GB" w:eastAsia="es-ES"/>
+        </w:rPr>
+        <w:t xml:space="preserve"> = &lt;</w:t>
       </w:r>
       <w:proofErr w:type="spellStart"/>
       <w:r>
@@ -22055,6 +22512,7 @@
         <w:t>resto_term</w:t>
       </w:r>
       <w:proofErr w:type="spellEnd"/>
+      <w:proofErr w:type="gramStart"/>
       <w:r>
         <w:rPr>
           <w:rFonts w:ascii="Calibri" w:eastAsia="Times New Roman" w:hAnsi="Calibri" w:cs="Calibri"/>
@@ -22077,6 +22535,7 @@
         <w:t>arb</w:t>
       </w:r>
       <w:proofErr w:type="spellEnd"/>
+      <w:proofErr w:type="gramEnd"/>
       <w:r>
         <w:rPr>
           <w:rFonts w:ascii="Calibri" w:eastAsia="Times New Roman" w:hAnsi="Calibri" w:cs="Calibri"/>
@@ -22199,6 +22658,7 @@
         <w:t>resto_term</w:t>
       </w:r>
       <w:proofErr w:type="spellEnd"/>
+      <w:proofErr w:type="gramStart"/>
       <w:r>
         <w:rPr>
           <w:rFonts w:ascii="Calibri" w:eastAsia="Times New Roman" w:hAnsi="Calibri" w:cs="Calibri"/>
@@ -22207,7 +22667,18 @@
           <w:color w:val="000000"/>
           <w:lang w:val="en-GB" w:eastAsia="es-ES"/>
         </w:rPr>
-        <w:t>&gt;.arb = &lt;</w:t>
+        <w:t>&gt;.arb</w:t>
+      </w:r>
+      <w:proofErr w:type="gramEnd"/>
+      <w:r>
+        <w:rPr>
+          <w:rFonts w:ascii="Calibri" w:eastAsia="Times New Roman" w:hAnsi="Calibri" w:cs="Calibri"/>
+          <w:i/>
+          <w:iCs/>
+          <w:color w:val="000000"/>
+          <w:lang w:val="en-GB" w:eastAsia="es-ES"/>
+        </w:rPr>
+        <w:t xml:space="preserve"> = &lt;</w:t>
       </w:r>
       <w:proofErr w:type="spellStart"/>
       <w:r>
@@ -22368,6 +22839,7 @@
         </w:rPr>
         <w:t>factor</w:t>
       </w:r>
+      <w:proofErr w:type="gramStart"/>
       <w:r>
         <w:rPr>
           <w:rFonts w:ascii="Calibri" w:eastAsia="Times New Roman" w:hAnsi="Calibri" w:cs="Calibri"/>
@@ -22390,6 +22862,7 @@
         <w:t>arb</w:t>
       </w:r>
       <w:proofErr w:type="spellEnd"/>
+      <w:proofErr w:type="gramEnd"/>
       <w:r>
         <w:rPr>
           <w:rFonts w:ascii="Calibri" w:eastAsia="Times New Roman" w:hAnsi="Calibri" w:cs="Calibri"/>
@@ -22522,6 +22995,7 @@
         </w:rPr>
         <w:t>factor</w:t>
       </w:r>
+      <w:proofErr w:type="gramStart"/>
       <w:r>
         <w:rPr>
           <w:rFonts w:ascii="Calibri" w:eastAsia="Times New Roman" w:hAnsi="Calibri" w:cs="Calibri"/>
@@ -22544,6 +23018,7 @@
         <w:t>arb</w:t>
       </w:r>
       <w:proofErr w:type="spellEnd"/>
+      <w:proofErr w:type="gramEnd"/>
       <w:r>
         <w:rPr>
           <w:rFonts w:ascii="Calibri" w:eastAsia="Times New Roman" w:hAnsi="Calibri" w:cs="Calibri"/>
@@ -22723,6 +23198,7 @@
         </w:rPr>
         <w:t>factor</w:t>
       </w:r>
+      <w:proofErr w:type="gramStart"/>
       <w:r>
         <w:rPr>
           <w:rFonts w:ascii="Calibri" w:eastAsia="Times New Roman" w:hAnsi="Calibri" w:cs="Calibri"/>
@@ -22745,6 +23221,7 @@
         <w:t>arb</w:t>
       </w:r>
       <w:proofErr w:type="spellEnd"/>
+      <w:proofErr w:type="gramEnd"/>
       <w:r>
         <w:rPr>
           <w:rFonts w:ascii="Calibri" w:eastAsia="Times New Roman" w:hAnsi="Calibri" w:cs="Calibri"/>
@@ -22858,6 +23335,7 @@
         <w:t xml:space="preserve">     si </w:t>
       </w:r>
       <w:proofErr w:type="spellStart"/>
+      <w:proofErr w:type="gramStart"/>
       <w:r>
         <w:rPr>
           <w:rFonts w:ascii="Calibri" w:eastAsia="Times New Roman" w:hAnsi="Calibri" w:cs="Calibri"/>
@@ -22869,6 +23347,7 @@
         <w:t>num.tipo</w:t>
       </w:r>
       <w:proofErr w:type="spellEnd"/>
+      <w:proofErr w:type="gramEnd"/>
       <w:r>
         <w:rPr>
           <w:rFonts w:ascii="Calibri" w:eastAsia="Times New Roman" w:hAnsi="Calibri" w:cs="Calibri"/>
@@ -22902,7 +23381,18 @@
           <w:color w:val="000000"/>
           <w:lang w:eastAsia="es-ES"/>
         </w:rPr>
-        <w:t>&lt;factor&gt;.</w:t>
+        <w:t>&lt;factor</w:t>
+      </w:r>
+      <w:proofErr w:type="gramStart"/>
+      <w:r>
+        <w:rPr>
+          <w:rFonts w:ascii="Calibri" w:eastAsia="Times New Roman" w:hAnsi="Calibri" w:cs="Calibri"/>
+          <w:i/>
+          <w:iCs/>
+          <w:color w:val="000000"/>
+          <w:lang w:eastAsia="es-ES"/>
+        </w:rPr>
+        <w:t>&gt;.</w:t>
       </w:r>
       <w:proofErr w:type="spellStart"/>
       <w:r>
@@ -22916,6 +23406,7 @@
         <w:t>arb</w:t>
       </w:r>
       <w:proofErr w:type="spellEnd"/>
+      <w:proofErr w:type="gramEnd"/>
       <w:r>
         <w:rPr>
           <w:rFonts w:ascii="Calibri" w:eastAsia="Times New Roman" w:hAnsi="Calibri" w:cs="Calibri"/>
@@ -23057,7 +23548,18 @@
           <w:color w:val="000000"/>
           <w:lang w:eastAsia="es-ES"/>
         </w:rPr>
-        <w:t>&lt;factor&gt;.</w:t>
+        <w:t>&lt;factor</w:t>
+      </w:r>
+      <w:proofErr w:type="gramStart"/>
+      <w:r>
+        <w:rPr>
+          <w:rFonts w:ascii="Calibri" w:eastAsia="Times New Roman" w:hAnsi="Calibri" w:cs="Calibri"/>
+          <w:i/>
+          <w:iCs/>
+          <w:color w:val="000000"/>
+          <w:lang w:eastAsia="es-ES"/>
+        </w:rPr>
+        <w:t>&gt;.</w:t>
       </w:r>
       <w:proofErr w:type="spellStart"/>
       <w:r>
@@ -23071,6 +23573,7 @@
         <w:t>arb</w:t>
       </w:r>
       <w:proofErr w:type="spellEnd"/>
+      <w:proofErr w:type="gramEnd"/>
       <w:r>
         <w:rPr>
           <w:rFonts w:ascii="Calibri" w:eastAsia="Times New Roman" w:hAnsi="Calibri" w:cs="Calibri"/>
@@ -23256,7 +23759,25 @@
           <w:color w:val="000000"/>
           <w:lang w:eastAsia="es-ES"/>
         </w:rPr>
-        <w:t xml:space="preserve"> → ( &lt;expresión&gt; )</w:t>
+        <w:t xml:space="preserve"> → </w:t>
+      </w:r>
+      <w:proofErr w:type="gramStart"/>
+      <w:r>
+        <w:rPr>
+          <w:rFonts w:ascii="Calibri" w:eastAsia="Times New Roman" w:hAnsi="Calibri" w:cs="Calibri"/>
+          <w:color w:val="000000"/>
+          <w:lang w:eastAsia="es-ES"/>
+        </w:rPr>
+        <w:t>( &lt;</w:t>
+      </w:r>
+      <w:proofErr w:type="gramEnd"/>
+      <w:r>
+        <w:rPr>
+          <w:rFonts w:ascii="Calibri" w:eastAsia="Times New Roman" w:hAnsi="Calibri" w:cs="Calibri"/>
+          <w:color w:val="000000"/>
+          <w:lang w:eastAsia="es-ES"/>
+        </w:rPr>
+        <w:t>expresión&gt; )</w:t>
       </w:r>
       <w:r>
         <w:rPr>
@@ -23300,6 +23821,7 @@
         </w:rPr>
         <w:t>factor</w:t>
       </w:r>
+      <w:proofErr w:type="gramStart"/>
       <w:r>
         <w:rPr>
           <w:rFonts w:ascii="Calibri" w:eastAsia="Times New Roman" w:hAnsi="Calibri" w:cs="Calibri"/>
@@ -23322,6 +23844,7 @@
         <w:t>arb</w:t>
       </w:r>
       <w:proofErr w:type="spellEnd"/>
+      <w:proofErr w:type="gramEnd"/>
       <w:r>
         <w:rPr>
           <w:rFonts w:ascii="Calibri" w:eastAsia="Times New Roman" w:hAnsi="Calibri" w:cs="Calibri"/>
@@ -23454,6 +23977,7 @@
         </w:rPr>
         <w:t>factor</w:t>
       </w:r>
+      <w:proofErr w:type="gramStart"/>
       <w:r>
         <w:rPr>
           <w:rFonts w:ascii="Calibri" w:eastAsia="Times New Roman" w:hAnsi="Calibri" w:cs="Calibri"/>
@@ -23476,6 +24000,7 @@
         <w:t>arb</w:t>
       </w:r>
       <w:proofErr w:type="spellEnd"/>
+      <w:proofErr w:type="gramEnd"/>
       <w:r>
         <w:rPr>
           <w:rFonts w:ascii="Calibri" w:eastAsia="Times New Roman" w:hAnsi="Calibri" w:cs="Calibri"/>
@@ -23686,6 +24211,7 @@
         </w:rPr>
         <w:t>factor</w:t>
       </w:r>
+      <w:proofErr w:type="gramStart"/>
       <w:r>
         <w:rPr>
           <w:rFonts w:ascii="Calibri" w:eastAsia="Times New Roman" w:hAnsi="Calibri" w:cs="Calibri"/>
@@ -23708,6 +24234,7 @@
         <w:t>arb</w:t>
       </w:r>
       <w:proofErr w:type="spellEnd"/>
+      <w:proofErr w:type="gramEnd"/>
       <w:r>
         <w:rPr>
           <w:rFonts w:ascii="Calibri" w:eastAsia="Times New Roman" w:hAnsi="Calibri" w:cs="Calibri"/>
@@ -23840,6 +24367,7 @@
         </w:rPr>
         <w:t>factor</w:t>
       </w:r>
+      <w:proofErr w:type="gramStart"/>
       <w:r>
         <w:rPr>
           <w:rFonts w:ascii="Calibri" w:eastAsia="Times New Roman" w:hAnsi="Calibri" w:cs="Calibri"/>
@@ -23862,6 +24390,7 @@
         <w:t>arb</w:t>
       </w:r>
       <w:proofErr w:type="spellEnd"/>
+      <w:proofErr w:type="gramEnd"/>
       <w:r>
         <w:rPr>
           <w:rFonts w:ascii="Calibri" w:eastAsia="Times New Roman" w:hAnsi="Calibri" w:cs="Calibri"/>
@@ -24093,6 +24622,7 @@
         </w:rPr>
         <w:t>factor</w:t>
       </w:r>
+      <w:proofErr w:type="gramStart"/>
       <w:r>
         <w:rPr>
           <w:rFonts w:ascii="Calibri" w:eastAsia="Times New Roman" w:hAnsi="Calibri" w:cs="Calibri"/>
@@ -24115,6 +24645,7 @@
         <w:t>arb</w:t>
       </w:r>
       <w:proofErr w:type="spellEnd"/>
+      <w:proofErr w:type="gramEnd"/>
       <w:r>
         <w:rPr>
           <w:rFonts w:ascii="Calibri" w:eastAsia="Times New Roman" w:hAnsi="Calibri" w:cs="Calibri"/>
@@ -24247,6 +24778,7 @@
         </w:rPr>
         <w:t>factor</w:t>
       </w:r>
+      <w:proofErr w:type="gramStart"/>
       <w:r>
         <w:rPr>
           <w:rFonts w:ascii="Calibri" w:eastAsia="Times New Roman" w:hAnsi="Calibri" w:cs="Calibri"/>
@@ -24269,6 +24801,7 @@
         <w:t>arb</w:t>
       </w:r>
       <w:proofErr w:type="spellEnd"/>
+      <w:proofErr w:type="gramEnd"/>
       <w:r>
         <w:rPr>
           <w:rFonts w:ascii="Calibri" w:eastAsia="Times New Roman" w:hAnsi="Calibri" w:cs="Calibri"/>
@@ -24481,6 +25014,7 @@
         </w:rPr>
         <w:t>factor</w:t>
       </w:r>
+      <w:proofErr w:type="gramStart"/>
       <w:r>
         <w:rPr>
           <w:rFonts w:ascii="Calibri" w:eastAsia="Times New Roman" w:hAnsi="Calibri" w:cs="Calibri"/>
@@ -24503,6 +25037,7 @@
         <w:t>arb</w:t>
       </w:r>
       <w:proofErr w:type="spellEnd"/>
+      <w:proofErr w:type="gramEnd"/>
       <w:r>
         <w:rPr>
           <w:rFonts w:ascii="Calibri" w:eastAsia="Times New Roman" w:hAnsi="Calibri" w:cs="Calibri"/>
@@ -24635,6 +25170,7 @@
         </w:rPr>
         <w:t>factor</w:t>
       </w:r>
+      <w:proofErr w:type="gramStart"/>
       <w:r>
         <w:rPr>
           <w:rFonts w:ascii="Calibri" w:eastAsia="Times New Roman" w:hAnsi="Calibri" w:cs="Calibri"/>
@@ -24657,6 +25193,7 @@
         <w:t>arb</w:t>
       </w:r>
       <w:proofErr w:type="spellEnd"/>
+      <w:proofErr w:type="gramEnd"/>
       <w:r>
         <w:rPr>
           <w:rFonts w:ascii="Calibri" w:eastAsia="Times New Roman" w:hAnsi="Calibri" w:cs="Calibri"/>
@@ -24869,6 +25406,7 @@
         </w:rPr>
         <w:t>signo</w:t>
       </w:r>
+      <w:proofErr w:type="gramStart"/>
       <w:r>
         <w:rPr>
           <w:rFonts w:ascii="Calibri" w:eastAsia="Times New Roman" w:hAnsi="Calibri" w:cs="Calibri"/>
@@ -24891,6 +25429,7 @@
         <w:t>arb</w:t>
       </w:r>
       <w:proofErr w:type="spellEnd"/>
+      <w:proofErr w:type="gramEnd"/>
       <w:r>
         <w:rPr>
           <w:rFonts w:ascii="Calibri" w:eastAsia="Times New Roman" w:hAnsi="Calibri" w:cs="Calibri"/>
@@ -25001,7 +25540,6 @@
           <w:color w:val="000000"/>
           <w:lang w:eastAsia="es-ES"/>
         </w:rPr>
-        <w:lastRenderedPageBreak/>
         <w:t xml:space="preserve">     </w:t>
       </w:r>
       <w:r>
@@ -25024,6 +25562,7 @@
         </w:rPr>
         <w:t>signo</w:t>
       </w:r>
+      <w:proofErr w:type="gramStart"/>
       <w:r>
         <w:rPr>
           <w:rFonts w:ascii="Calibri" w:eastAsia="Times New Roman" w:hAnsi="Calibri" w:cs="Calibri"/>
@@ -25044,6 +25583,7 @@
         </w:rPr>
         <w:t>signo</w:t>
       </w:r>
+      <w:proofErr w:type="gramEnd"/>
       <w:r>
         <w:rPr>
           <w:rFonts w:ascii="Calibri" w:eastAsia="Times New Roman" w:hAnsi="Calibri" w:cs="Calibri"/>
@@ -25217,6 +25757,7 @@
         </w:rPr>
         <w:t>signo</w:t>
       </w:r>
+      <w:proofErr w:type="gramStart"/>
       <w:r>
         <w:rPr>
           <w:rFonts w:ascii="Calibri" w:eastAsia="Times New Roman" w:hAnsi="Calibri" w:cs="Calibri"/>
@@ -25239,6 +25780,7 @@
         <w:t>arb</w:t>
       </w:r>
       <w:proofErr w:type="spellEnd"/>
+      <w:proofErr w:type="gramEnd"/>
       <w:r>
         <w:rPr>
           <w:rFonts w:ascii="Calibri" w:eastAsia="Times New Roman" w:hAnsi="Calibri" w:cs="Calibri"/>
@@ -25371,6 +25913,7 @@
         </w:rPr>
         <w:t>signo</w:t>
       </w:r>
+      <w:proofErr w:type="gramStart"/>
       <w:r>
         <w:rPr>
           <w:rFonts w:ascii="Calibri" w:eastAsia="Times New Roman" w:hAnsi="Calibri" w:cs="Calibri"/>
@@ -25391,6 +25934,7 @@
         </w:rPr>
         <w:t>signo</w:t>
       </w:r>
+      <w:proofErr w:type="gramEnd"/>
       <w:r>
         <w:rPr>
           <w:rFonts w:ascii="Calibri" w:eastAsia="Times New Roman" w:hAnsi="Calibri" w:cs="Calibri"/>

</xml_diff>